<commit_message>
docs: 1. Added Mobile Security.
</commit_message>
<xml_diff>
--- a/ArchitectureOfSecurity.docx
+++ b/ArchitectureOfSecurity.docx
@@ -127,7 +127,51 @@
           <w:sz w:val="24"/>
           <w:szCs w:val="24"/>
         </w:rPr>
-        <w:t>Talking about information security, we talk about different kinds of information encryption and decryption methods. This article we will explore the custom or traditional ways of the architechture behind. For web browsing, not talking about ways of information encrytion, we will start talking about the architechture behind of how web browsing handles information security. We will first discuss what “Private” and “Public” keys is and how it is related to the “</w:t>
+        <w:t>Talking about information security, we talk about different kinds of information encryption and decryption methods. This article we will explore the custom or traditional ways of the architechture behind. For web browsing, not talking about ways of information encrytion, we will start talking about the architechture behind of how web browsing handles information security. We will first discuss what “</w:t>
+      </w:r>
+      <w:r>
+        <w:rPr>
+          <w:b/>
+          <w:bCs/>
+          <w:i w:val="false"/>
+          <w:iCs w:val="false"/>
+          <w:sz w:val="24"/>
+          <w:szCs w:val="24"/>
+        </w:rPr>
+        <w:t>Private</w:t>
+      </w:r>
+      <w:r>
+        <w:rPr>
+          <w:b w:val="false"/>
+          <w:bCs w:val="false"/>
+          <w:i w:val="false"/>
+          <w:iCs w:val="false"/>
+          <w:sz w:val="24"/>
+          <w:szCs w:val="24"/>
+        </w:rPr>
+        <w:t>” and “</w:t>
+      </w:r>
+      <w:r>
+        <w:rPr>
+          <w:b/>
+          <w:bCs/>
+          <w:i w:val="false"/>
+          <w:iCs w:val="false"/>
+          <w:sz w:val="24"/>
+          <w:szCs w:val="24"/>
+        </w:rPr>
+        <w:t>Public</w:t>
+      </w:r>
+      <w:r>
+        <w:rPr>
+          <w:b w:val="false"/>
+          <w:bCs w:val="false"/>
+          <w:i w:val="false"/>
+          <w:iCs w:val="false"/>
+          <w:sz w:val="24"/>
+          <w:szCs w:val="24"/>
+        </w:rPr>
+        <w:t>” keys is and how it is related to the “</w:t>
       </w:r>
       <w:r>
         <w:rPr>
@@ -339,7 +383,29 @@
           <w:sz w:val="24"/>
           <w:szCs w:val="24"/>
         </w:rPr>
-        <w:t>” in order to access the google searching home page. After years of time, when if we want to access to google home page, we need to  use the protocol “</w:t>
+        <w:t xml:space="preserve">” in order to access. After years of time </w:t>
+      </w:r>
+      <w:r>
+        <w:rPr>
+          <w:b w:val="false"/>
+          <w:bCs w:val="false"/>
+          <w:i w:val="false"/>
+          <w:iCs w:val="false"/>
+          <w:sz w:val="24"/>
+          <w:szCs w:val="24"/>
+        </w:rPr>
+        <w:t>changing</w:t>
+      </w:r>
+      <w:r>
+        <w:rPr>
+          <w:b w:val="false"/>
+          <w:bCs w:val="false"/>
+          <w:i w:val="false"/>
+          <w:iCs w:val="false"/>
+          <w:sz w:val="24"/>
+          <w:szCs w:val="24"/>
+        </w:rPr>
+        <w:t>, if we want to access to google home page, we need to  use the protocol “</w:t>
       </w:r>
       <w:r>
         <w:rPr>
@@ -361,7 +427,51 @@
           <w:sz w:val="24"/>
           <w:szCs w:val="24"/>
         </w:rPr>
-        <w:t>”, that is now become and a must standard of browsing web pages. What is the additional “</w:t>
+        <w:t xml:space="preserve">”, </w:t>
+      </w:r>
+      <w:r>
+        <w:rPr>
+          <w:b w:val="false"/>
+          <w:bCs w:val="false"/>
+          <w:i w:val="false"/>
+          <w:iCs w:val="false"/>
+          <w:sz w:val="24"/>
+          <w:szCs w:val="24"/>
+        </w:rPr>
+        <w:t xml:space="preserve">this also becomes a </w:t>
+      </w:r>
+      <w:r>
+        <w:rPr>
+          <w:b w:val="false"/>
+          <w:bCs w:val="false"/>
+          <w:i w:val="false"/>
+          <w:iCs w:val="false"/>
+          <w:sz w:val="24"/>
+          <w:szCs w:val="24"/>
+        </w:rPr>
+        <w:t xml:space="preserve">standard </w:t>
+      </w:r>
+      <w:r>
+        <w:rPr>
+          <w:b w:val="false"/>
+          <w:bCs w:val="false"/>
+          <w:i w:val="false"/>
+          <w:iCs w:val="false"/>
+          <w:sz w:val="24"/>
+          <w:szCs w:val="24"/>
+        </w:rPr>
+        <w:t>for</w:t>
+      </w:r>
+      <w:r>
+        <w:rPr>
+          <w:b w:val="false"/>
+          <w:bCs w:val="false"/>
+          <w:i w:val="false"/>
+          <w:iCs w:val="false"/>
+          <w:sz w:val="24"/>
+          <w:szCs w:val="24"/>
+        </w:rPr>
+        <w:t xml:space="preserve"> browsing web pages. What is the additional “</w:t>
       </w:r>
       <w:r>
         <w:rPr>
@@ -594,7 +704,6 @@
           <w:numId w:val="1"/>
         </w:numPr>
         <w:tabs>
-          <w:tab w:val="clear" w:pos="709"/>
           <w:tab w:val="left" w:pos="709" w:leader="none"/>
         </w:tabs>
         <w:bidi w:val="0"/>
@@ -621,7 +730,6 @@
           <w:numId w:val="1"/>
         </w:numPr>
         <w:tabs>
-          <w:tab w:val="clear" w:pos="709"/>
           <w:tab w:val="left" w:pos="709" w:leader="none"/>
         </w:tabs>
         <w:bidi w:val="0"/>
@@ -648,7 +756,6 @@
           <w:numId w:val="1"/>
         </w:numPr>
         <w:tabs>
-          <w:tab w:val="clear" w:pos="709"/>
           <w:tab w:val="left" w:pos="709" w:leader="none"/>
         </w:tabs>
         <w:bidi w:val="0"/>
@@ -693,7 +800,6 @@
           <w:numId w:val="2"/>
         </w:numPr>
         <w:tabs>
-          <w:tab w:val="clear" w:pos="709"/>
           <w:tab w:val="left" w:pos="709" w:leader="none"/>
         </w:tabs>
         <w:bidi w:val="0"/>
@@ -720,7 +826,6 @@
           <w:numId w:val="2"/>
         </w:numPr>
         <w:tabs>
-          <w:tab w:val="clear" w:pos="709"/>
           <w:tab w:val="left" w:pos="709" w:leader="none"/>
         </w:tabs>
         <w:bidi w:val="0"/>
@@ -747,7 +852,6 @@
           <w:numId w:val="2"/>
         </w:numPr>
         <w:tabs>
-          <w:tab w:val="clear" w:pos="709"/>
           <w:tab w:val="left" w:pos="709" w:leader="none"/>
         </w:tabs>
         <w:bidi w:val="0"/>
@@ -893,16 +997,7 @@
           <w:sz w:val="24"/>
           <w:szCs w:val="24"/>
         </w:rPr>
-        <w:t xml:space="preserve">We will </w:t>
-      </w:r>
-      <w:r>
-        <w:rPr>
-          <w:b w:val="false"/>
-          <w:bCs w:val="false"/>
-          <w:sz w:val="24"/>
-          <w:szCs w:val="24"/>
-        </w:rPr>
-        <w:t>walk through a typical web browsing process involving public and private keys, focusing on the secure HTTPS connection.</w:t>
+        <w:t>We will walk through a typical web browsing process involving public and private keys, focusing on the secure HTTPS connection.</w:t>
       </w:r>
     </w:p>
     <w:p>
@@ -1068,7 +1163,6 @@
           <w:numId w:val="3"/>
         </w:numPr>
         <w:tabs>
-          <w:tab w:val="clear" w:pos="709"/>
           <w:tab w:val="left" w:pos="709" w:leader="none"/>
         </w:tabs>
         <w:bidi w:val="0"/>
@@ -1105,7 +1199,6 @@
           <w:numId w:val="3"/>
         </w:numPr>
         <w:tabs>
-          <w:tab w:val="clear" w:pos="709"/>
           <w:tab w:val="left" w:pos="709" w:leader="none"/>
         </w:tabs>
         <w:bidi w:val="0"/>
@@ -1229,7 +1322,10 @@
         </w:rPr>
       </w:pPr>
       <w:r>
-        <w:rPr/>
+        <w:rPr>
+          <w:sz w:val="24"/>
+          <w:szCs w:val="24"/>
+        </w:rPr>
       </w:r>
       <w:r>
         <w:br w:type="page"/>
@@ -1320,18 +1416,21 @@
       </w:r>
       <w:r>
         <w:rPr/>
-        <w:t xml:space="preserve"> on the client program, </w:t>
-      </w:r>
-      <w:r>
-        <w:rPr/>
-        <w:t xml:space="preserve">for example by using </w:t>
-      </w:r>
-      <w:r>
-        <w:rPr>
-          <w:b/>
-          <w:bCs/>
-        </w:rPr>
-        <w:t>JSON WEB TOKEN</w:t>
+        <w:t xml:space="preserve"> on the client program, for example by using </w:t>
+      </w:r>
+      <w:r>
+        <w:rPr>
+          <w:b/>
+          <w:bCs/>
+        </w:rPr>
+        <w:t xml:space="preserve">JSON WEB TOKEN </w:t>
+      </w:r>
+      <w:r>
+        <w:rPr>
+          <w:b w:val="false"/>
+          <w:bCs w:val="false"/>
+        </w:rPr>
+        <w:t>or other forms of token generation</w:t>
       </w:r>
       <w:r>
         <w:rPr/>
@@ -1423,7 +1522,182 @@
       </w:pPr>
       <w:r>
         <w:rPr/>
-        <w:t>Now the Server and Client share the same “Session Keys” and can communicates in between.</w:t>
+        <w:t>Now the Server and Client share the same “</w:t>
+      </w:r>
+      <w:r>
+        <w:rPr>
+          <w:b/>
+          <w:bCs/>
+        </w:rPr>
+        <w:t>Session Keys</w:t>
+      </w:r>
+      <w:r>
+        <w:rPr/>
+        <w:t>” and can communicates in between.</w:t>
+      </w:r>
+    </w:p>
+    <w:p>
+      <w:pPr>
+        <w:pStyle w:val="TextBody"/>
+        <w:bidi w:val="0"/>
+        <w:jc w:val="both"/>
+        <w:rPr/>
+      </w:pPr>
+      <w:r>
+        <w:rPr/>
+      </w:r>
+    </w:p>
+    <w:p>
+      <w:pPr>
+        <w:pStyle w:val="TextBody"/>
+        <w:bidi w:val="0"/>
+        <w:jc w:val="both"/>
+        <w:rPr/>
+      </w:pPr>
+      <w:r>
+        <w:rPr/>
+        <w:t>How mobile apps works is a different approach. We don’t have a secure connection or linkage between the Apps and the Server, there is no such things like “</w:t>
+      </w:r>
+      <w:r>
+        <w:rPr>
+          <w:b/>
+          <w:bCs/>
+        </w:rPr>
+        <w:t>Https</w:t>
+      </w:r>
+      <w:r>
+        <w:rPr/>
+        <w:t>” protocol. How this could be done is mainly base on how you program or handle data from your code. For instance, if you are working on a banking app, I assume you need to deal with transaction data between your app and the banking server. As mentioned before we can make use of “</w:t>
+      </w:r>
+      <w:r>
+        <w:rPr>
+          <w:b/>
+          <w:bCs/>
+        </w:rPr>
+        <w:t>Session Keys</w:t>
+      </w:r>
+      <w:r>
+        <w:rPr/>
+        <w:t xml:space="preserve">” generate by the client app (banking app) and encrypted </w:t>
+      </w:r>
+      <w:r>
+        <w:rPr/>
+        <w:t xml:space="preserve">it </w:t>
+      </w:r>
+      <w:r>
+        <w:rPr/>
+        <w:t>to the “Http Request” method. Why “</w:t>
+      </w:r>
+      <w:r>
+        <w:rPr>
+          <w:b/>
+          <w:bCs/>
+        </w:rPr>
+        <w:t>Http Request</w:t>
+      </w:r>
+      <w:r>
+        <w:rPr/>
+        <w:t xml:space="preserve">” method? as discussed this metod is usually works for the </w:t>
+      </w:r>
+      <w:r>
+        <w:rPr>
+          <w:b/>
+          <w:bCs/>
+        </w:rPr>
+        <w:t>web</w:t>
+      </w:r>
+      <w:r>
+        <w:rPr/>
+        <w:t xml:space="preserve">. Yes! But that </w:t>
+      </w:r>
+      <w:r>
+        <w:rPr/>
+        <w:t>is</w:t>
+      </w:r>
+      <w:r>
+        <w:rPr/>
+        <w:t xml:space="preserve"> the only way to secure your data. When your mobile app needs to deal with data </w:t>
+      </w:r>
+      <w:r>
+        <w:rPr/>
+        <w:t>or transaction</w:t>
+      </w:r>
+      <w:r>
+        <w:rPr/>
+        <w:t xml:space="preserve"> from the banking server, In between the banking server (you can think of </w:t>
+      </w:r>
+      <w:r>
+        <w:rPr/>
+        <w:t>the server consists of</w:t>
+      </w:r>
+      <w:r>
+        <w:rPr/>
+        <w:t xml:space="preserve"> database, </w:t>
+      </w:r>
+      <w:r>
+        <w:rPr/>
+        <w:t>images storage, videos storages...etc</w:t>
+      </w:r>
+      <w:r>
+        <w:rPr/>
+        <w:t xml:space="preserve">) </w:t>
+      </w:r>
+      <w:r>
+        <w:rPr/>
+        <w:t>and your client app,</w:t>
+      </w:r>
+      <w:r>
+        <w:rPr/>
+        <w:t xml:space="preserve"> you need to setup a REST FUL Api Server. </w:t>
+      </w:r>
+      <w:r>
+        <w:rPr/>
+        <w:t xml:space="preserve">The RESTFUL Api Server acts a middleware Server in between the client app and the server. For web browing we use </w:t>
+      </w:r>
+      <w:r>
+        <w:rPr>
+          <w:b/>
+          <w:bCs/>
+        </w:rPr>
+        <w:t>Web server</w:t>
+      </w:r>
+      <w:r>
+        <w:rPr/>
+        <w:t xml:space="preserve">, for data transaction we use </w:t>
+      </w:r>
+      <w:r>
+        <w:rPr>
+          <w:b/>
+          <w:bCs/>
+        </w:rPr>
+        <w:t>RestFul Api Server</w:t>
+      </w:r>
+      <w:r>
+        <w:rPr/>
+        <w:t xml:space="preserve">. Just like web server, in order to connect to the Api Server, you also need to use the “HTTP/S” protocol. The same encryption methodologies can be used for securing the data like the Web. </w:t>
+      </w:r>
+    </w:p>
+    <w:p>
+      <w:pPr>
+        <w:pStyle w:val="TextBody"/>
+        <w:bidi w:val="0"/>
+        <w:jc w:val="both"/>
+        <w:rPr/>
+      </w:pPr>
+      <w:r>
+        <w:rPr/>
+      </w:r>
+    </w:p>
+    <w:p>
+      <w:pPr>
+        <w:pStyle w:val="TextBody"/>
+        <w:bidi w:val="0"/>
+        <w:jc w:val="both"/>
+        <w:rPr/>
+      </w:pPr>
+      <w:r>
+        <w:rPr/>
+        <w:t xml:space="preserve">Not only we can secure data transaction in between the app and the server. The app you build also is being digital signed and verify in order to be downloaded from the “Google Play Store” or “App Store”. The android app for instance needs to be digital signed when build and will generate an digital signed APK File, Google Play Store only accept digital signed APK file inorder for user to download from their platform. </w:t>
       </w:r>
     </w:p>
     <w:p>
@@ -1497,14 +1771,7 @@
         </w:rPr>
       </w:pPr>
       <w:r>
-        <w:rPr>
-          <w:b/>
-          <w:bCs/>
-          <w:i/>
-          <w:iCs/>
-          <w:sz w:val="24"/>
-          <w:szCs w:val="24"/>
-        </w:rPr>
+        <w:rPr/>
       </w:r>
     </w:p>
     <w:sectPr>
@@ -1514,6 +1781,7 @@
       <w:pgNumType w:fmt="decimal"/>
       <w:formProt w:val="false"/>
       <w:textDirection w:val="lrTb"/>
+      <w:docGrid w:type="default" w:linePitch="100" w:charSpace="0"/>
     </w:sectPr>
   </w:body>
 </w:document>
@@ -2080,7 +2348,6 @@
     </w:lvl>
     <w:lvl w:ilvl="2">
       <w:start w:val="1"/>
-      <w:pStyle w:val="Heading3"/>
       <w:numFmt w:val="none"/>
       <w:suff w:val="nothing"/>
       <w:lvlText w:val=""/>
@@ -2094,7 +2361,6 @@
     </w:lvl>
     <w:lvl w:ilvl="3">
       <w:start w:val="1"/>
-      <w:pStyle w:val="Heading4"/>
       <w:numFmt w:val="none"/>
       <w:suff w:val="nothing"/>
       <w:lvlText w:val=""/>
@@ -2204,7 +2470,6 @@
     </w:rPrDefault>
     <w:pPrDefault>
       <w:pPr>
-        <w:widowControl/>
         <w:suppressAutoHyphens w:val="true"/>
       </w:pPr>
     </w:pPrDefault>
@@ -2214,7 +2479,10 @@
     <w:qFormat/>
     <w:pPr>
       <w:widowControl/>
+      <w:suppressAutoHyphens w:val="true"/>
       <w:bidi w:val="0"/>
+      <w:spacing w:before="0" w:after="0"/>
+      <w:jc w:val="left"/>
     </w:pPr>
     <w:rPr>
       <w:rFonts w:ascii="Liberation Serif" w:hAnsi="Liberation Serif" w:eastAsia="Noto Serif CJK SC" w:cs="Lohit Devanagari"/>

</xml_diff>

<commit_message>
docs: 1. Update Installation process of SSL Certificates on Web / Api Server.
</commit_message>
<xml_diff>
--- a/ArchitectureOfSecurity.docx
+++ b/ArchitectureOfSecurity.docx
@@ -383,18 +383,18 @@
           <w:sz w:val="24"/>
           <w:szCs w:val="24"/>
         </w:rPr>
-        <w:t xml:space="preserve">” in order to access. After years of time </w:t>
-      </w:r>
-      <w:r>
-        <w:rPr>
-          <w:b w:val="false"/>
-          <w:bCs w:val="false"/>
+        <w:t>” in order to access. After years of time changing, if we want to access to google home page, we need to  use the protocol “</w:t>
+      </w:r>
+      <w:r>
+        <w:rPr>
+          <w:b/>
+          <w:bCs/>
           <w:i w:val="false"/>
           <w:iCs w:val="false"/>
           <w:sz w:val="24"/>
           <w:szCs w:val="24"/>
         </w:rPr>
-        <w:t>changing</w:t>
+        <w:t>HTTPS</w:t>
       </w:r>
       <w:r>
         <w:rPr>
@@ -405,73 +405,7 @@
           <w:sz w:val="24"/>
           <w:szCs w:val="24"/>
         </w:rPr>
-        <w:t>, if we want to access to google home page, we need to  use the protocol “</w:t>
-      </w:r>
-      <w:r>
-        <w:rPr>
-          <w:b/>
-          <w:bCs/>
-          <w:i w:val="false"/>
-          <w:iCs w:val="false"/>
-          <w:sz w:val="24"/>
-          <w:szCs w:val="24"/>
-        </w:rPr>
-        <w:t>HTTPS</w:t>
-      </w:r>
-      <w:r>
-        <w:rPr>
-          <w:b w:val="false"/>
-          <w:bCs w:val="false"/>
-          <w:i w:val="false"/>
-          <w:iCs w:val="false"/>
-          <w:sz w:val="24"/>
-          <w:szCs w:val="24"/>
-        </w:rPr>
-        <w:t xml:space="preserve">”, </w:t>
-      </w:r>
-      <w:r>
-        <w:rPr>
-          <w:b w:val="false"/>
-          <w:bCs w:val="false"/>
-          <w:i w:val="false"/>
-          <w:iCs w:val="false"/>
-          <w:sz w:val="24"/>
-          <w:szCs w:val="24"/>
-        </w:rPr>
-        <w:t xml:space="preserve">this also becomes a </w:t>
-      </w:r>
-      <w:r>
-        <w:rPr>
-          <w:b w:val="false"/>
-          <w:bCs w:val="false"/>
-          <w:i w:val="false"/>
-          <w:iCs w:val="false"/>
-          <w:sz w:val="24"/>
-          <w:szCs w:val="24"/>
-        </w:rPr>
-        <w:t xml:space="preserve">standard </w:t>
-      </w:r>
-      <w:r>
-        <w:rPr>
-          <w:b w:val="false"/>
-          <w:bCs w:val="false"/>
-          <w:i w:val="false"/>
-          <w:iCs w:val="false"/>
-          <w:sz w:val="24"/>
-          <w:szCs w:val="24"/>
-        </w:rPr>
-        <w:t>for</w:t>
-      </w:r>
-      <w:r>
-        <w:rPr>
-          <w:b w:val="false"/>
-          <w:bCs w:val="false"/>
-          <w:i w:val="false"/>
-          <w:iCs w:val="false"/>
-          <w:sz w:val="24"/>
-          <w:szCs w:val="24"/>
-        </w:rPr>
-        <w:t xml:space="preserve"> browsing web pages. What is the additional “</w:t>
+        <w:t>”, this also becomes a standard for browsing web pages. What is the additional “</w:t>
       </w:r>
       <w:r>
         <w:rPr>
@@ -1450,7 +1384,15 @@
       </w:pPr>
       <w:r>
         <w:rPr/>
-        <w:t xml:space="preserve">Send the </w:t>
+        <w:t xml:space="preserve">Send </w:t>
+      </w:r>
+      <w:r>
+        <w:rPr/>
+        <w:t>and encrypt</w:t>
+      </w:r>
+      <w:r>
+        <w:rPr/>
+        <w:t xml:space="preserve"> the </w:t>
       </w:r>
       <w:r>
         <w:rPr>
@@ -1468,14 +1410,35 @@
           <w:b/>
           <w:bCs/>
         </w:rPr>
-        <w:t xml:space="preserve">Http Request </w:t>
-      </w:r>
-      <w:r>
-        <w:rPr>
-          <w:b w:val="false"/>
-          <w:bCs w:val="false"/>
-        </w:rPr>
-        <w:t>to the web server in the “Authorization” header field</w:t>
+        <w:t>HTTPS</w:t>
+      </w:r>
+      <w:r>
+        <w:rPr>
+          <w:b/>
+          <w:bCs/>
+        </w:rPr>
+        <w:t xml:space="preserve"> Request </w:t>
+      </w:r>
+      <w:r>
+        <w:rPr>
+          <w:b w:val="false"/>
+          <w:bCs w:val="false"/>
+        </w:rPr>
+        <w:t>to the web server in the “</w:t>
+      </w:r>
+      <w:r>
+        <w:rPr>
+          <w:b/>
+          <w:bCs/>
+        </w:rPr>
+        <w:t>Authorization</w:t>
+      </w:r>
+      <w:r>
+        <w:rPr>
+          <w:b w:val="false"/>
+          <w:bCs w:val="false"/>
+        </w:rPr>
+        <w:t>” header field</w:t>
       </w:r>
       <w:r>
         <w:rPr/>
@@ -1506,7 +1469,34 @@
       </w:r>
       <w:r>
         <w:rPr/>
-        <w:t xml:space="preserve"> from the Http Request method “Authorization” header field.</w:t>
+        <w:t xml:space="preserve"> from the </w:t>
+      </w:r>
+      <w:r>
+        <w:rPr/>
+        <w:t>HTTPS</w:t>
+      </w:r>
+      <w:r>
+        <w:rPr/>
+        <w:t xml:space="preserve"> Request method </w:t>
+      </w:r>
+      <w:r>
+        <w:rPr/>
+        <w:t xml:space="preserve">from the </w:t>
+      </w:r>
+      <w:r>
+        <w:rPr/>
+        <w:t>“</w:t>
+      </w:r>
+      <w:r>
+        <w:rPr>
+          <w:b/>
+          <w:bCs/>
+        </w:rPr>
+        <w:t>Authorization</w:t>
+      </w:r>
+      <w:r>
+        <w:rPr/>
+        <w:t>” header field.</w:t>
       </w:r>
     </w:p>
     <w:p>
@@ -1563,7 +1553,7 @@
           <w:b/>
           <w:bCs/>
         </w:rPr>
-        <w:t>Https</w:t>
+        <w:t>HTTPS</w:t>
       </w:r>
       <w:r>
         <w:rPr/>
@@ -1578,22 +1568,53 @@
       </w:r>
       <w:r>
         <w:rPr/>
-        <w:t xml:space="preserve">” generate by the client app (banking app) and encrypted </w:t>
-      </w:r>
-      <w:r>
-        <w:rPr/>
-        <w:t xml:space="preserve">it </w:t>
-      </w:r>
-      <w:r>
-        <w:rPr/>
-        <w:t>to the “Http Request” method. Why “</w:t>
-      </w:r>
-      <w:r>
-        <w:rPr>
-          <w:b/>
-          <w:bCs/>
-        </w:rPr>
-        <w:t>Http Request</w:t>
+        <w:t>” generate by the client app (banking app) and encrypted it to the “</w:t>
+      </w:r>
+      <w:r>
+        <w:rPr>
+          <w:b/>
+          <w:bCs/>
+        </w:rPr>
+        <w:t>H</w:t>
+      </w:r>
+      <w:r>
+        <w:rPr>
+          <w:b/>
+          <w:bCs/>
+        </w:rPr>
+        <w:t>TTPS</w:t>
+      </w:r>
+      <w:r>
+        <w:rPr>
+          <w:b/>
+          <w:bCs/>
+        </w:rPr>
+        <w:t xml:space="preserve"> Request</w:t>
+      </w:r>
+      <w:r>
+        <w:rPr/>
+        <w:t>” method. Why “</w:t>
+      </w:r>
+      <w:r>
+        <w:rPr>
+          <w:b/>
+          <w:bCs/>
+        </w:rPr>
+        <w:t>H</w:t>
+      </w:r>
+      <w:r>
+        <w:rPr>
+          <w:b/>
+          <w:bCs/>
+        </w:rPr>
+        <w:t>TTPS</w:t>
+      </w:r>
+      <w:r>
+        <w:rPr>
+          <w:b/>
+          <w:bCs/>
+        </w:rPr>
+        <w:t xml:space="preserve"> Request</w:t>
       </w:r>
       <w:r>
         <w:rPr/>
@@ -1608,51 +1629,40 @@
       </w:r>
       <w:r>
         <w:rPr/>
-        <w:t xml:space="preserve">. Yes! But that </w:t>
-      </w:r>
-      <w:r>
-        <w:rPr/>
-        <w:t>is</w:t>
-      </w:r>
-      <w:r>
-        <w:rPr/>
-        <w:t xml:space="preserve"> the only way to secure your data. When your mobile app needs to deal with data </w:t>
-      </w:r>
-      <w:r>
-        <w:rPr/>
-        <w:t>or transaction</w:t>
-      </w:r>
-      <w:r>
-        <w:rPr/>
-        <w:t xml:space="preserve"> from the banking server, In between the banking server (you can think of </w:t>
-      </w:r>
-      <w:r>
-        <w:rPr/>
-        <w:t>the server consists of</w:t>
-      </w:r>
-      <w:r>
-        <w:rPr/>
-        <w:t xml:space="preserve"> database, </w:t>
-      </w:r>
-      <w:r>
-        <w:rPr/>
-        <w:t>images storage, videos storages...etc</w:t>
-      </w:r>
-      <w:r>
-        <w:rPr/>
-        <w:t xml:space="preserve">) </w:t>
-      </w:r>
-      <w:r>
-        <w:rPr/>
-        <w:t>and your client app,</w:t>
-      </w:r>
-      <w:r>
-        <w:rPr/>
-        <w:t xml:space="preserve"> you need to setup a REST FUL Api Server. </w:t>
-      </w:r>
-      <w:r>
-        <w:rPr/>
-        <w:t xml:space="preserve">The RESTFUL Api Server acts a middleware Server in between the client app and the server. For web browing we use </w:t>
+        <w:t xml:space="preserve">. Yes! But that is the only way to secure your data. When your mobile app needs to deal with data or transaction from the banking server, In between the banking server (you can think of the server consists of database, images storage, videos storages...etc) and your client app, you need to setup a </w:t>
+      </w:r>
+      <w:r>
+        <w:rPr>
+          <w:b/>
+          <w:bCs/>
+        </w:rPr>
+        <w:t>REST FUL A</w:t>
+      </w:r>
+      <w:r>
+        <w:rPr>
+          <w:b/>
+          <w:bCs/>
+        </w:rPr>
+        <w:t>PI</w:t>
+      </w:r>
+      <w:r>
+        <w:rPr>
+          <w:b/>
+          <w:bCs/>
+        </w:rPr>
+        <w:t xml:space="preserve"> Server</w:t>
+      </w:r>
+      <w:r>
+        <w:rPr/>
+        <w:t xml:space="preserve">. The RESTFUL Api Server acts a middleware Server in between the client app and the server. For web </w:t>
+      </w:r>
+      <w:r>
+        <w:rPr/>
+        <w:t>browsing</w:t>
+      </w:r>
+      <w:r>
+        <w:rPr/>
+        <w:t xml:space="preserve"> we use </w:t>
       </w:r>
       <w:r>
         <w:rPr>
@@ -1674,7 +1684,51 @@
       </w:r>
       <w:r>
         <w:rPr/>
-        <w:t xml:space="preserve">. Just like web server, in order to connect to the Api Server, you also need to use the “HTTP/S” protocol. The same encryption methodologies can be used for securing the data like the Web. </w:t>
+        <w:t>. Just like web server, in order to connect to the Api Server, you also need to use the “</w:t>
+      </w:r>
+      <w:r>
+        <w:rPr>
+          <w:b/>
+          <w:bCs/>
+        </w:rPr>
+        <w:t>HTTPS</w:t>
+      </w:r>
+      <w:r>
+        <w:rPr/>
+        <w:t xml:space="preserve">” protocol. The same encryption methodologies can be used for securing the data like the Web. </w:t>
+      </w:r>
+      <w:r>
+        <w:rPr/>
+        <w:t xml:space="preserve">Restful API Server also needs to install a </w:t>
+      </w:r>
+      <w:r>
+        <w:rPr>
+          <w:b/>
+          <w:bCs/>
+        </w:rPr>
+        <w:t xml:space="preserve">SSL </w:t>
+      </w:r>
+      <w:r>
+        <w:rPr>
+          <w:b/>
+          <w:bCs/>
+        </w:rPr>
+        <w:t>certificate,</w:t>
+      </w:r>
+      <w:r>
+        <w:rPr/>
+        <w:t xml:space="preserve"> usually this certificate is issued by the CA (Certificate Authority), for example in Hong Kong one of the Certificate Authority is the </w:t>
+      </w:r>
+      <w:r>
+        <w:rPr>
+          <w:b/>
+          <w:bCs/>
+        </w:rPr>
+        <w:t>Hong Kong Post Office</w:t>
+      </w:r>
+      <w:r>
+        <w:rPr/>
+        <w:t xml:space="preserve">. </w:t>
       </w:r>
     </w:p>
     <w:p>
@@ -1697,7 +1751,15 @@
       </w:pPr>
       <w:r>
         <w:rPr/>
-        <w:t xml:space="preserve">Not only we can secure data transaction in between the app and the server. The app you build also is being digital signed and verify in order to be downloaded from the “Google Play Store” or “App Store”. The android app for instance needs to be digital signed when build and will generate an digital signed APK File, Google Play Store only accept digital signed APK file inorder for user to download from their platform. </w:t>
+        <w:t xml:space="preserve">Not only we can secure data transaction in between the app and the server. The app you build also is being digital signed and verify in order to be downloaded from the “Google Play Store” or “App Store”. The android app for instance needs to be digital signed when build and will generate an digital signed APK File, Google Play Store only accept digital signed APK file in order for user to download from their </w:t>
+      </w:r>
+      <w:r>
+        <w:rPr/>
+        <w:t xml:space="preserve">Google Play </w:t>
+      </w:r>
+      <w:r>
+        <w:rPr/>
+        <w:t xml:space="preserve">platform. </w:t>
       </w:r>
     </w:p>
     <w:p>
@@ -1725,6 +1787,3143 @@
           <w:sz w:val="28"/>
           <w:szCs w:val="28"/>
         </w:rPr>
+      </w:r>
+    </w:p>
+    <w:p>
+      <w:pPr>
+        <w:pStyle w:val="Normal"/>
+        <w:bidi w:val="0"/>
+        <w:jc w:val="both"/>
+        <w:rPr>
+          <w:b/>
+          <w:b/>
+          <w:bCs/>
+          <w:i w:val="false"/>
+          <w:i w:val="false"/>
+          <w:iCs w:val="false"/>
+          <w:sz w:val="28"/>
+          <w:szCs w:val="28"/>
+        </w:rPr>
+      </w:pPr>
+      <w:r>
+        <w:rPr>
+          <w:b/>
+          <w:bCs/>
+          <w:i w:val="false"/>
+          <w:iCs w:val="false"/>
+          <w:sz w:val="28"/>
+          <w:szCs w:val="28"/>
+        </w:rPr>
+      </w:r>
+      <w:r>
+        <w:br w:type="page"/>
+      </w:r>
+    </w:p>
+    <w:p>
+      <w:pPr>
+        <w:pStyle w:val="Normal"/>
+        <w:bidi w:val="0"/>
+        <w:jc w:val="both"/>
+        <w:rPr>
+          <w:b/>
+          <w:b/>
+          <w:bCs/>
+          <w:i w:val="false"/>
+          <w:i w:val="false"/>
+          <w:iCs w:val="false"/>
+          <w:sz w:val="28"/>
+          <w:szCs w:val="28"/>
+        </w:rPr>
+      </w:pPr>
+      <w:r>
+        <w:rPr>
+          <w:b/>
+          <w:bCs/>
+          <w:i w:val="false"/>
+          <w:iCs w:val="false"/>
+          <w:sz w:val="28"/>
+          <w:szCs w:val="28"/>
+        </w:rPr>
+        <w:t>T</w:t>
+      </w:r>
+      <w:r>
+        <w:rPr>
+          <w:b/>
+          <w:bCs/>
+          <w:i w:val="false"/>
+          <w:iCs w:val="false"/>
+          <w:sz w:val="28"/>
+          <w:szCs w:val="28"/>
+        </w:rPr>
+        <w:t xml:space="preserve">he process of installing the certificate key in the </w:t>
+      </w:r>
+      <w:r>
+        <w:rPr>
+          <w:b/>
+          <w:bCs/>
+          <w:i w:val="false"/>
+          <w:iCs w:val="false"/>
+          <w:sz w:val="28"/>
+          <w:szCs w:val="28"/>
+        </w:rPr>
+        <w:t>W</w:t>
+      </w:r>
+      <w:r>
+        <w:rPr>
+          <w:b/>
+          <w:bCs/>
+          <w:i w:val="false"/>
+          <w:iCs w:val="false"/>
+          <w:sz w:val="28"/>
+          <w:szCs w:val="28"/>
+        </w:rPr>
+        <w:t>eb server</w:t>
+      </w:r>
+    </w:p>
+    <w:p>
+      <w:pPr>
+        <w:pStyle w:val="Normal"/>
+        <w:bidi w:val="0"/>
+        <w:jc w:val="left"/>
+        <w:rPr>
+          <w:b/>
+          <w:b/>
+          <w:bCs/>
+          <w:i/>
+          <w:i/>
+          <w:iCs/>
+          <w:sz w:val="24"/>
+          <w:szCs w:val="24"/>
+        </w:rPr>
+      </w:pPr>
+      <w:r>
+        <w:rPr>
+          <w:b/>
+          <w:bCs/>
+          <w:i/>
+          <w:iCs/>
+          <w:sz w:val="24"/>
+          <w:szCs w:val="24"/>
+        </w:rPr>
+      </w:r>
+    </w:p>
+    <w:p>
+      <w:pPr>
+        <w:pStyle w:val="TextBody"/>
+        <w:bidi w:val="0"/>
+        <w:jc w:val="left"/>
+        <w:rPr>
+          <w:b w:val="false"/>
+          <w:b w:val="false"/>
+          <w:bCs w:val="false"/>
+          <w:i w:val="false"/>
+          <w:i w:val="false"/>
+          <w:iCs w:val="false"/>
+        </w:rPr>
+      </w:pPr>
+      <w:r>
+        <w:rPr>
+          <w:b w:val="false"/>
+          <w:bCs w:val="false"/>
+          <w:i w:val="false"/>
+          <w:iCs w:val="false"/>
+          <w:sz w:val="24"/>
+          <w:szCs w:val="24"/>
+        </w:rPr>
+        <w:t>Installing an SSL/TLS certificate on a web server is a crucial step in securing your website. Here’s a detailed process to guide you through:</w:t>
+      </w:r>
+    </w:p>
+    <w:p>
+      <w:pPr>
+        <w:pStyle w:val="TextBody"/>
+        <w:numPr>
+          <w:ilvl w:val="0"/>
+          <w:numId w:val="5"/>
+        </w:numPr>
+        <w:bidi w:val="0"/>
+        <w:jc w:val="left"/>
+        <w:rPr>
+          <w:b/>
+          <w:b/>
+          <w:bCs/>
+          <w:i/>
+          <w:i/>
+          <w:iCs/>
+          <w:sz w:val="24"/>
+          <w:szCs w:val="24"/>
+        </w:rPr>
+      </w:pPr>
+      <w:r>
+        <w:rPr>
+          <w:rStyle w:val="StrongEmphasis"/>
+        </w:rPr>
+        <w:t>Generate a Certificate Signing Request (CSR):</w:t>
+      </w:r>
+    </w:p>
+    <w:p>
+      <w:pPr>
+        <w:pStyle w:val="TextBody"/>
+        <w:bidi w:val="0"/>
+        <w:jc w:val="left"/>
+        <w:rPr>
+          <w:b/>
+          <w:b/>
+          <w:bCs/>
+          <w:i/>
+          <w:i/>
+          <w:iCs/>
+          <w:sz w:val="24"/>
+          <w:szCs w:val="24"/>
+        </w:rPr>
+      </w:pPr>
+      <w:r>
+        <w:rPr>
+          <w:rStyle w:val="StrongEmphasis"/>
+        </w:rPr>
+        <w:tab/>
+      </w:r>
+      <w:r>
+        <w:rPr>
+          <w:rStyle w:val="StrongEmphasis"/>
+          <w:b w:val="false"/>
+          <w:bCs w:val="false"/>
+        </w:rPr>
+        <w:t xml:space="preserve">This is the first step where you create a CSR from your server. The CSR includes your </w:t>
+        <w:tab/>
+        <w:t>public key and information about your organization.</w:t>
+      </w:r>
+    </w:p>
+    <w:p>
+      <w:pPr>
+        <w:pStyle w:val="TextBody"/>
+        <w:bidi w:val="0"/>
+        <w:jc w:val="left"/>
+        <w:rPr>
+          <w:b/>
+          <w:b/>
+          <w:bCs/>
+          <w:i/>
+          <w:i/>
+          <w:iCs/>
+          <w:sz w:val="24"/>
+          <w:szCs w:val="24"/>
+        </w:rPr>
+      </w:pPr>
+      <w:r>
+        <w:rPr>
+          <w:rStyle w:val="StrongEmphasis"/>
+        </w:rPr>
+        <w:tab/>
+      </w:r>
+      <w:r>
+        <w:rPr>
+          <w:rStyle w:val="StrongEmphasis"/>
+          <w:b w:val="false"/>
+          <w:bCs w:val="false"/>
+        </w:rPr>
+        <w:t xml:space="preserve">Using OpenSSL (for example) </w:t>
+      </w:r>
+      <w:r>
+        <w:rPr>
+          <w:rStyle w:val="StrongEmphasis"/>
+          <w:b w:val="false"/>
+          <w:bCs w:val="false"/>
+        </w:rPr>
+        <w:t>for the command prompt please type in</w:t>
+      </w:r>
+      <w:r>
+        <w:rPr>
+          <w:rStyle w:val="StrongEmphasis"/>
+          <w:b w:val="false"/>
+          <w:bCs w:val="false"/>
+        </w:rPr>
+        <w:t>:</w:t>
+      </w:r>
+    </w:p>
+    <w:p>
+      <w:pPr>
+        <w:pStyle w:val="TextBody"/>
+        <w:bidi w:val="0"/>
+        <w:jc w:val="left"/>
+        <w:rPr>
+          <w:b/>
+          <w:b/>
+          <w:bCs/>
+          <w:i/>
+          <w:i/>
+          <w:iCs/>
+          <w:sz w:val="24"/>
+          <w:szCs w:val="24"/>
+        </w:rPr>
+      </w:pPr>
+      <w:r>
+        <w:rPr>
+          <w:rStyle w:val="StrongEmphasis"/>
+        </w:rPr>
+        <w:tab/>
+        <w:t xml:space="preserve">openssl req -new -newkey rsa:2048 -nodes -keyout yourdomain.key -out </w:t>
+        <w:tab/>
+        <w:t>yourdomain.csr</w:t>
+      </w:r>
+    </w:p>
+    <w:p>
+      <w:pPr>
+        <w:pStyle w:val="TextBody"/>
+        <w:bidi w:val="0"/>
+        <w:jc w:val="left"/>
+        <w:rPr/>
+      </w:pPr>
+      <w:r>
+        <w:rPr>
+          <w:rStyle w:val="StrongEmphasis"/>
+          <w:b w:val="false"/>
+          <w:bCs w:val="false"/>
+        </w:rPr>
+        <w:tab/>
+        <w:t>This command generates a private key (</w:t>
+      </w:r>
+      <w:r>
+        <w:rPr>
+          <w:rStyle w:val="SourceText"/>
+          <w:b w:val="false"/>
+          <w:bCs w:val="false"/>
+        </w:rPr>
+        <w:t>yourdomain.key</w:t>
+      </w:r>
+      <w:r>
+        <w:rPr>
+          <w:rStyle w:val="StrongEmphasis"/>
+          <w:b w:val="false"/>
+          <w:bCs w:val="false"/>
+        </w:rPr>
+        <w:t xml:space="preserve">) and a CSR </w:t>
+        <w:tab/>
+        <w:t>(</w:t>
+      </w:r>
+      <w:r>
+        <w:rPr>
+          <w:rStyle w:val="SourceText"/>
+          <w:b w:val="false"/>
+          <w:bCs w:val="false"/>
+        </w:rPr>
+        <w:t>yourdomain.csr</w:t>
+      </w:r>
+      <w:r>
+        <w:rPr>
+          <w:rStyle w:val="StrongEmphasis"/>
+          <w:b w:val="false"/>
+          <w:bCs w:val="false"/>
+        </w:rPr>
+        <w:t>).</w:t>
+      </w:r>
+    </w:p>
+    <w:p>
+      <w:pPr>
+        <w:pStyle w:val="TextBody"/>
+        <w:numPr>
+          <w:ilvl w:val="0"/>
+          <w:numId w:val="5"/>
+        </w:numPr>
+        <w:bidi w:val="0"/>
+        <w:jc w:val="left"/>
+        <w:rPr>
+          <w:b/>
+          <w:b/>
+          <w:bCs/>
+          <w:i/>
+          <w:i/>
+          <w:iCs/>
+          <w:sz w:val="24"/>
+          <w:szCs w:val="24"/>
+        </w:rPr>
+      </w:pPr>
+      <w:r>
+        <w:rPr>
+          <w:rStyle w:val="StrongEmphasis"/>
+        </w:rPr>
+        <w:t>Submit CSR to a Certificate Authority (CA):</w:t>
+      </w:r>
+    </w:p>
+    <w:p>
+      <w:pPr>
+        <w:pStyle w:val="TextBody"/>
+        <w:bidi w:val="0"/>
+        <w:jc w:val="left"/>
+        <w:rPr>
+          <w:b/>
+          <w:b/>
+          <w:bCs/>
+          <w:i/>
+          <w:i/>
+          <w:iCs/>
+          <w:sz w:val="24"/>
+          <w:szCs w:val="24"/>
+        </w:rPr>
+      </w:pPr>
+      <w:r>
+        <w:rPr>
+          <w:rStyle w:val="StrongEmphasis"/>
+          <w:b w:val="false"/>
+          <w:bCs w:val="false"/>
+        </w:rPr>
+        <w:tab/>
+        <w:t xml:space="preserve">Submit the CSR to a trusted CA. They will verify your information and issue an SSL </w:t>
+        <w:tab/>
+        <w:t>certificate. This may take some time, depending on the level of verification required.</w:t>
+      </w:r>
+    </w:p>
+    <w:p>
+      <w:pPr>
+        <w:pStyle w:val="TextBody"/>
+        <w:numPr>
+          <w:ilvl w:val="0"/>
+          <w:numId w:val="5"/>
+        </w:numPr>
+        <w:bidi w:val="0"/>
+        <w:jc w:val="left"/>
+        <w:rPr/>
+      </w:pPr>
+      <w:r>
+        <w:rPr>
+          <w:rStyle w:val="StrongEmphasis"/>
+          <w:b/>
+          <w:bCs/>
+        </w:rPr>
+        <w:t>Download the Certificate:</w:t>
+      </w:r>
+    </w:p>
+    <w:p>
+      <w:pPr>
+        <w:pStyle w:val="TextBody"/>
+        <w:bidi w:val="0"/>
+        <w:jc w:val="left"/>
+        <w:rPr/>
+      </w:pPr>
+      <w:r>
+        <w:rPr>
+          <w:rStyle w:val="StrongEmphasis"/>
+          <w:b/>
+          <w:bCs/>
+        </w:rPr>
+        <w:tab/>
+        <w:t>Once the CA has issued your certificate, you’ll typically receive several files:</w:t>
+      </w:r>
+    </w:p>
+    <w:p>
+      <w:pPr>
+        <w:pStyle w:val="TextBody"/>
+        <w:numPr>
+          <w:ilvl w:val="0"/>
+          <w:numId w:val="6"/>
+        </w:numPr>
+        <w:tabs>
+          <w:tab w:val="clear" w:pos="709"/>
+          <w:tab w:val="left" w:pos="0" w:leader="none"/>
+        </w:tabs>
+        <w:ind w:left="1429" w:hanging="283"/>
+        <w:rPr/>
+      </w:pPr>
+      <w:r>
+        <w:rPr/>
+        <w:t>Your primary SSL certificate (</w:t>
+      </w:r>
+      <w:r>
+        <w:rPr>
+          <w:rStyle w:val="SourceText"/>
+        </w:rPr>
+        <w:t>yourdomain.crt</w:t>
+      </w:r>
+      <w:r>
+        <w:rPr/>
+        <w:t>).</w:t>
+      </w:r>
+    </w:p>
+    <w:p>
+      <w:pPr>
+        <w:pStyle w:val="TextBody"/>
+        <w:numPr>
+          <w:ilvl w:val="0"/>
+          <w:numId w:val="6"/>
+        </w:numPr>
+        <w:tabs>
+          <w:tab w:val="clear" w:pos="709"/>
+          <w:tab w:val="left" w:pos="0" w:leader="none"/>
+        </w:tabs>
+        <w:ind w:left="1429" w:hanging="283"/>
+        <w:rPr/>
+      </w:pPr>
+      <w:r>
+        <w:rPr/>
+        <w:t>Intermediate certificate(s), if applicable.</w:t>
+      </w:r>
+    </w:p>
+    <w:p>
+      <w:pPr>
+        <w:pStyle w:val="TextBody"/>
+        <w:numPr>
+          <w:ilvl w:val="0"/>
+          <w:numId w:val="6"/>
+        </w:numPr>
+        <w:tabs>
+          <w:tab w:val="clear" w:pos="709"/>
+          <w:tab w:val="left" w:pos="0" w:leader="none"/>
+        </w:tabs>
+        <w:ind w:left="1429" w:hanging="283"/>
+        <w:rPr/>
+      </w:pPr>
+      <w:r>
+        <w:rPr/>
+        <w:t>CA root certificate.</w:t>
+      </w:r>
+    </w:p>
+    <w:p>
+      <w:pPr>
+        <w:pStyle w:val="TextBody"/>
+        <w:numPr>
+          <w:ilvl w:val="0"/>
+          <w:numId w:val="5"/>
+        </w:numPr>
+        <w:bidi w:val="0"/>
+        <w:jc w:val="left"/>
+        <w:rPr>
+          <w:b/>
+          <w:b/>
+          <w:bCs/>
+          <w:i/>
+          <w:i/>
+          <w:iCs/>
+          <w:sz w:val="24"/>
+          <w:szCs w:val="24"/>
+        </w:rPr>
+      </w:pPr>
+      <w:r>
+        <w:rPr>
+          <w:rStyle w:val="StrongEmphasis"/>
+        </w:rPr>
+        <w:t>Install the Certificate on Your Web Server:</w:t>
+      </w:r>
+    </w:p>
+    <w:p>
+      <w:pPr>
+        <w:pStyle w:val="TextBody"/>
+        <w:bidi w:val="0"/>
+        <w:jc w:val="left"/>
+        <w:rPr/>
+      </w:pPr>
+      <w:r>
+        <w:rPr>
+          <w:rStyle w:val="StrongEmphasis"/>
+          <w:b w:val="false"/>
+          <w:bCs w:val="false"/>
+        </w:rPr>
+        <w:tab/>
+        <w:t xml:space="preserve">The installation process varies depending on the server software you’re using. Here’s a </w:t>
+        <w:tab/>
+        <w:t>general guide for Apache and Nginx:</w:t>
+      </w:r>
+    </w:p>
+    <w:p>
+      <w:pPr>
+        <w:pStyle w:val="Heading4"/>
+        <w:rPr>
+          <w:b/>
+          <w:b/>
+          <w:bCs/>
+          <w:i/>
+          <w:i/>
+          <w:iCs/>
+          <w:sz w:val="24"/>
+          <w:szCs w:val="24"/>
+        </w:rPr>
+      </w:pPr>
+      <w:r>
+        <w:rPr>
+          <w:rStyle w:val="StrongEmphasis"/>
+          <w:b/>
+        </w:rPr>
+        <w:tab/>
+        <w:t>For Apache:</w:t>
+      </w:r>
+    </w:p>
+    <w:p>
+      <w:pPr>
+        <w:pStyle w:val="TextBody"/>
+        <w:numPr>
+          <w:ilvl w:val="0"/>
+          <w:numId w:val="7"/>
+        </w:numPr>
+        <w:tabs>
+          <w:tab w:val="clear" w:pos="709"/>
+          <w:tab w:val="left" w:pos="0" w:leader="none"/>
+        </w:tabs>
+        <w:ind w:left="1429" w:hanging="283"/>
+        <w:rPr>
+          <w:b/>
+          <w:b/>
+          <w:bCs/>
+          <w:i/>
+          <w:i/>
+          <w:iCs/>
+          <w:sz w:val="24"/>
+          <w:szCs w:val="24"/>
+        </w:rPr>
+      </w:pPr>
+      <w:r>
+        <w:rPr>
+          <w:rStyle w:val="StrongEmphasis"/>
+        </w:rPr>
+        <w:t>Locate Configuration File:</w:t>
+      </w:r>
+    </w:p>
+    <w:p>
+      <w:pPr>
+        <w:pStyle w:val="TextBody"/>
+        <w:numPr>
+          <w:ilvl w:val="1"/>
+          <w:numId w:val="7"/>
+        </w:numPr>
+        <w:tabs>
+          <w:tab w:val="clear" w:pos="709"/>
+          <w:tab w:val="left" w:pos="0" w:leader="none"/>
+        </w:tabs>
+        <w:ind w:left="2138" w:hanging="283"/>
+        <w:rPr>
+          <w:b/>
+          <w:b/>
+          <w:bCs/>
+          <w:i/>
+          <w:i/>
+          <w:iCs/>
+          <w:sz w:val="24"/>
+          <w:szCs w:val="24"/>
+        </w:rPr>
+      </w:pPr>
+      <w:r>
+        <w:rPr/>
+        <w:t xml:space="preserve">Typically found in </w:t>
+      </w:r>
+      <w:r>
+        <w:rPr>
+          <w:rStyle w:val="SourceText"/>
+        </w:rPr>
+        <w:t>/etc/httpd/conf/httpd.conf</w:t>
+      </w:r>
+      <w:r>
+        <w:rPr/>
+        <w:t xml:space="preserve"> or </w:t>
+      </w:r>
+      <w:r>
+        <w:rPr>
+          <w:rStyle w:val="SourceText"/>
+        </w:rPr>
+        <w:t>/etc/apache2/sites-available/default-ssl.conf</w:t>
+      </w:r>
+      <w:r>
+        <w:rPr/>
+        <w:t>.</w:t>
+      </w:r>
+    </w:p>
+    <w:p>
+      <w:pPr>
+        <w:pStyle w:val="TextBody"/>
+        <w:numPr>
+          <w:ilvl w:val="0"/>
+          <w:numId w:val="7"/>
+        </w:numPr>
+        <w:tabs>
+          <w:tab w:val="clear" w:pos="709"/>
+          <w:tab w:val="left" w:pos="0" w:leader="none"/>
+        </w:tabs>
+        <w:ind w:left="1429" w:hanging="283"/>
+        <w:rPr>
+          <w:b/>
+          <w:b/>
+          <w:bCs/>
+          <w:i/>
+          <w:i/>
+          <w:iCs/>
+          <w:sz w:val="24"/>
+          <w:szCs w:val="24"/>
+        </w:rPr>
+      </w:pPr>
+      <w:r>
+        <w:rPr>
+          <w:rStyle w:val="StrongEmphasis"/>
+        </w:rPr>
+        <w:t>Update Configuration File:</w:t>
+      </w:r>
+    </w:p>
+    <w:p>
+      <w:pPr>
+        <w:pStyle w:val="TextBody"/>
+        <w:numPr>
+          <w:ilvl w:val="1"/>
+          <w:numId w:val="7"/>
+        </w:numPr>
+        <w:tabs>
+          <w:tab w:val="clear" w:pos="709"/>
+          <w:tab w:val="left" w:pos="0" w:leader="none"/>
+        </w:tabs>
+        <w:ind w:left="2138" w:hanging="283"/>
+        <w:rPr>
+          <w:b/>
+          <w:b/>
+          <w:bCs/>
+          <w:i/>
+          <w:i/>
+          <w:iCs/>
+          <w:sz w:val="24"/>
+          <w:szCs w:val="24"/>
+        </w:rPr>
+      </w:pPr>
+      <w:r>
+        <w:rPr/>
+        <w:t>Add the following lines, replacing with your actual paths:</w:t>
+      </w:r>
+    </w:p>
+    <w:p>
+      <w:pPr>
+        <w:pStyle w:val="TextBody"/>
+        <w:numPr>
+          <w:ilvl w:val="2"/>
+          <w:numId w:val="7"/>
+        </w:numPr>
+        <w:tabs>
+          <w:tab w:val="clear" w:pos="709"/>
+          <w:tab w:val="left" w:pos="0" w:leader="none"/>
+        </w:tabs>
+        <w:ind w:left="2847" w:hanging="283"/>
+        <w:rPr>
+          <w:b/>
+          <w:b/>
+          <w:bCs/>
+          <w:i/>
+          <w:i/>
+          <w:iCs/>
+          <w:sz w:val="24"/>
+          <w:szCs w:val="24"/>
+        </w:rPr>
+      </w:pPr>
+      <w:r>
+        <w:rPr/>
+        <w:t>SSLCertificateFile /path/to/yourdomain.crt</w:t>
+      </w:r>
+    </w:p>
+    <w:p>
+      <w:pPr>
+        <w:pStyle w:val="TextBody"/>
+        <w:numPr>
+          <w:ilvl w:val="2"/>
+          <w:numId w:val="7"/>
+        </w:numPr>
+        <w:tabs>
+          <w:tab w:val="clear" w:pos="709"/>
+          <w:tab w:val="left" w:pos="0" w:leader="none"/>
+        </w:tabs>
+        <w:ind w:left="2847" w:hanging="283"/>
+        <w:rPr>
+          <w:b/>
+          <w:b/>
+          <w:bCs/>
+          <w:i/>
+          <w:i/>
+          <w:iCs/>
+          <w:sz w:val="24"/>
+          <w:szCs w:val="24"/>
+        </w:rPr>
+      </w:pPr>
+      <w:r>
+        <w:rPr/>
+        <w:t>SSLCertificateKeyFile /path/to/yourdomain.key</w:t>
+      </w:r>
+    </w:p>
+    <w:p>
+      <w:pPr>
+        <w:pStyle w:val="TextBody"/>
+        <w:numPr>
+          <w:ilvl w:val="2"/>
+          <w:numId w:val="7"/>
+        </w:numPr>
+        <w:tabs>
+          <w:tab w:val="clear" w:pos="709"/>
+          <w:tab w:val="left" w:pos="0" w:leader="none"/>
+        </w:tabs>
+        <w:ind w:left="2847" w:hanging="283"/>
+        <w:rPr>
+          <w:b/>
+          <w:b/>
+          <w:bCs/>
+          <w:i/>
+          <w:i/>
+          <w:iCs/>
+          <w:sz w:val="24"/>
+          <w:szCs w:val="24"/>
+        </w:rPr>
+      </w:pPr>
+      <w:r>
+        <w:rPr/>
+        <w:t>SSLCertificateChainFile /path/to/intermediate.crt</w:t>
+      </w:r>
+      <w:r>
+        <w:br w:type="page"/>
+      </w:r>
+    </w:p>
+    <w:p>
+      <w:pPr>
+        <w:pStyle w:val="TextBody"/>
+        <w:numPr>
+          <w:ilvl w:val="2"/>
+          <w:numId w:val="7"/>
+        </w:numPr>
+        <w:tabs>
+          <w:tab w:val="clear" w:pos="709"/>
+          <w:tab w:val="left" w:pos="0" w:leader="none"/>
+        </w:tabs>
+        <w:ind w:left="2847" w:hanging="283"/>
+        <w:rPr/>
+      </w:pPr>
+      <w:r>
+        <w:rPr/>
+      </w:r>
+    </w:p>
+    <w:p>
+      <w:pPr>
+        <w:pStyle w:val="TextBody"/>
+        <w:numPr>
+          <w:ilvl w:val="0"/>
+          <w:numId w:val="7"/>
+        </w:numPr>
+        <w:tabs>
+          <w:tab w:val="clear" w:pos="709"/>
+          <w:tab w:val="left" w:pos="0" w:leader="none"/>
+        </w:tabs>
+        <w:bidi w:val="0"/>
+        <w:ind w:left="1429" w:hanging="283"/>
+        <w:jc w:val="left"/>
+        <w:rPr/>
+      </w:pPr>
+      <w:r>
+        <w:rPr>
+          <w:rStyle w:val="StrongEmphasis"/>
+          <w:b/>
+          <w:bCs/>
+        </w:rPr>
+        <w:t>Restart Apache:</w:t>
+      </w:r>
+    </w:p>
+    <w:p>
+      <w:pPr>
+        <w:pStyle w:val="TextBody"/>
+        <w:bidi w:val="0"/>
+        <w:jc w:val="left"/>
+        <w:rPr/>
+      </w:pPr>
+      <w:r>
+        <w:rPr>
+          <w:rStyle w:val="StrongEmphasis"/>
+          <w:b/>
+          <w:bCs/>
+        </w:rPr>
+        <w:tab/>
+        <w:tab/>
+        <w:t>sudo service apache2 restart</w:t>
+      </w:r>
+    </w:p>
+    <w:p>
+      <w:pPr>
+        <w:pStyle w:val="Heading4"/>
+        <w:numPr>
+          <w:ilvl w:val="0"/>
+          <w:numId w:val="0"/>
+        </w:numPr>
+        <w:bidi w:val="0"/>
+        <w:ind w:left="720" w:hanging="0"/>
+        <w:jc w:val="left"/>
+        <w:rPr/>
+      </w:pPr>
+      <w:r>
+        <w:rPr>
+          <w:rStyle w:val="StrongEmphasis"/>
+          <w:b/>
+        </w:rPr>
+        <w:t>For Nginx:</w:t>
+      </w:r>
+    </w:p>
+    <w:p>
+      <w:pPr>
+        <w:pStyle w:val="TextBody"/>
+        <w:numPr>
+          <w:ilvl w:val="0"/>
+          <w:numId w:val="9"/>
+        </w:numPr>
+        <w:tabs>
+          <w:tab w:val="clear" w:pos="709"/>
+          <w:tab w:val="left" w:pos="0" w:leader="none"/>
+        </w:tabs>
+        <w:ind w:left="1429" w:hanging="283"/>
+        <w:rPr/>
+      </w:pPr>
+      <w:r>
+        <w:rPr>
+          <w:rStyle w:val="StrongEmphasis"/>
+        </w:rPr>
+        <w:t>Locate Configuration File:</w:t>
+      </w:r>
+    </w:p>
+    <w:p>
+      <w:pPr>
+        <w:pStyle w:val="TextBody"/>
+        <w:numPr>
+          <w:ilvl w:val="1"/>
+          <w:numId w:val="9"/>
+        </w:numPr>
+        <w:tabs>
+          <w:tab w:val="clear" w:pos="709"/>
+          <w:tab w:val="left" w:pos="0" w:leader="none"/>
+        </w:tabs>
+        <w:ind w:left="2138" w:hanging="283"/>
+        <w:rPr/>
+      </w:pPr>
+      <w:r>
+        <w:rPr/>
+        <w:t xml:space="preserve">Typically found in </w:t>
+      </w:r>
+      <w:r>
+        <w:rPr>
+          <w:rStyle w:val="SourceText"/>
+        </w:rPr>
+        <w:t>/etc/nginx/nginx.conf</w:t>
+      </w:r>
+      <w:r>
+        <w:rPr/>
+        <w:t xml:space="preserve"> or </w:t>
+      </w:r>
+      <w:r>
+        <w:rPr>
+          <w:rStyle w:val="SourceText"/>
+        </w:rPr>
+        <w:t>/etc/nginx/sites-available/default</w:t>
+      </w:r>
+      <w:r>
+        <w:rPr/>
+        <w:t>.</w:t>
+      </w:r>
+    </w:p>
+    <w:p>
+      <w:pPr>
+        <w:pStyle w:val="TextBody"/>
+        <w:numPr>
+          <w:ilvl w:val="0"/>
+          <w:numId w:val="9"/>
+        </w:numPr>
+        <w:tabs>
+          <w:tab w:val="clear" w:pos="709"/>
+          <w:tab w:val="left" w:pos="0" w:leader="none"/>
+        </w:tabs>
+        <w:ind w:left="1429" w:hanging="283"/>
+        <w:rPr/>
+      </w:pPr>
+      <w:r>
+        <w:rPr>
+          <w:rStyle w:val="StrongEmphasis"/>
+        </w:rPr>
+        <w:t>Update Configuration File:</w:t>
+      </w:r>
+    </w:p>
+    <w:p>
+      <w:pPr>
+        <w:pStyle w:val="TextBody"/>
+        <w:rPr/>
+      </w:pPr>
+      <w:r>
+        <w:rPr/>
+        <w:tab/>
+        <w:tab/>
+        <w:tab/>
+        <w:t>Add the following lines, replacing with your actual paths:</w:t>
+      </w:r>
+    </w:p>
+    <w:p>
+      <w:pPr>
+        <w:pStyle w:val="TextBody"/>
+        <w:bidi w:val="0"/>
+        <w:jc w:val="left"/>
+        <w:rPr/>
+      </w:pPr>
+      <w:r>
+        <w:rPr>
+          <w:rStyle w:val="StrongEmphasis"/>
+          <w:b/>
+          <w:bCs/>
+        </w:rPr>
+        <w:tab/>
+        <w:tab/>
+        <w:tab/>
+        <w:t>server {</w:t>
+      </w:r>
+    </w:p>
+    <w:p>
+      <w:pPr>
+        <w:pStyle w:val="TextBody"/>
+        <w:bidi w:val="0"/>
+        <w:jc w:val="left"/>
+        <w:rPr/>
+      </w:pPr>
+      <w:r>
+        <w:rPr>
+          <w:rStyle w:val="StrongEmphasis"/>
+          <w:b/>
+          <w:bCs/>
+        </w:rPr>
+        <w:t xml:space="preserve">    </w:t>
+      </w:r>
+      <w:r>
+        <w:rPr>
+          <w:rStyle w:val="StrongEmphasis"/>
+          <w:b/>
+          <w:bCs/>
+        </w:rPr>
+        <w:tab/>
+        <w:tab/>
+        <w:tab/>
+        <w:tab/>
+        <w:t>listen 443 ssl;</w:t>
+      </w:r>
+    </w:p>
+    <w:p>
+      <w:pPr>
+        <w:pStyle w:val="TextBody"/>
+        <w:bidi w:val="0"/>
+        <w:jc w:val="left"/>
+        <w:rPr/>
+      </w:pPr>
+      <w:r>
+        <w:rPr>
+          <w:rStyle w:val="StrongEmphasis"/>
+          <w:b/>
+          <w:bCs/>
+        </w:rPr>
+        <w:t xml:space="preserve">    </w:t>
+      </w:r>
+      <w:r>
+        <w:rPr>
+          <w:rStyle w:val="StrongEmphasis"/>
+          <w:b/>
+          <w:bCs/>
+        </w:rPr>
+        <w:tab/>
+        <w:tab/>
+        <w:tab/>
+        <w:tab/>
+        <w:t>server_name yourdomain.com;</w:t>
+      </w:r>
+    </w:p>
+    <w:p>
+      <w:pPr>
+        <w:pStyle w:val="TextBody"/>
+        <w:bidi w:val="0"/>
+        <w:jc w:val="left"/>
+        <w:rPr>
+          <w:rStyle w:val="StrongEmphasis"/>
+          <w:b/>
+          <w:b/>
+          <w:bCs/>
+        </w:rPr>
+      </w:pPr>
+      <w:r>
+        <w:rPr/>
+      </w:r>
+    </w:p>
+    <w:p>
+      <w:pPr>
+        <w:pStyle w:val="TextBody"/>
+        <w:bidi w:val="0"/>
+        <w:jc w:val="left"/>
+        <w:rPr/>
+      </w:pPr>
+      <w:r>
+        <w:rPr>
+          <w:rStyle w:val="StrongEmphasis"/>
+          <w:b/>
+          <w:bCs/>
+        </w:rPr>
+        <w:tab/>
+        <w:tab/>
+        <w:tab/>
+        <w:tab/>
+        <w:t xml:space="preserve"> ssl_certificate /path/to/yourdomain.crt;</w:t>
+      </w:r>
+    </w:p>
+    <w:p>
+      <w:pPr>
+        <w:pStyle w:val="TextBody"/>
+        <w:bidi w:val="0"/>
+        <w:jc w:val="left"/>
+        <w:rPr/>
+      </w:pPr>
+      <w:r>
+        <w:rPr>
+          <w:rStyle w:val="StrongEmphasis"/>
+          <w:b/>
+          <w:bCs/>
+        </w:rPr>
+        <w:t xml:space="preserve">    </w:t>
+      </w:r>
+      <w:r>
+        <w:rPr>
+          <w:rStyle w:val="StrongEmphasis"/>
+          <w:b/>
+          <w:bCs/>
+        </w:rPr>
+        <w:tab/>
+        <w:tab/>
+        <w:tab/>
+        <w:tab/>
+        <w:t xml:space="preserve"> ssl_certificate_key /path/to/yourdomain.key;</w:t>
+      </w:r>
+    </w:p>
+    <w:p>
+      <w:pPr>
+        <w:pStyle w:val="TextBody"/>
+        <w:bidi w:val="0"/>
+        <w:jc w:val="left"/>
+        <w:rPr/>
+      </w:pPr>
+      <w:r>
+        <w:rPr>
+          <w:rStyle w:val="StrongEmphasis"/>
+          <w:b/>
+          <w:bCs/>
+        </w:rPr>
+        <w:t xml:space="preserve">    </w:t>
+      </w:r>
+      <w:r>
+        <w:rPr>
+          <w:rStyle w:val="StrongEmphasis"/>
+          <w:b/>
+          <w:bCs/>
+        </w:rPr>
+        <w:tab/>
+        <w:tab/>
+        <w:tab/>
+        <w:tab/>
+        <w:t xml:space="preserve"> ssl_trusted_certificate /path/to/intermediate.crt;</w:t>
+      </w:r>
+    </w:p>
+    <w:p>
+      <w:pPr>
+        <w:pStyle w:val="TextBody"/>
+        <w:bidi w:val="0"/>
+        <w:jc w:val="left"/>
+        <w:rPr/>
+      </w:pPr>
+      <w:r>
+        <w:rPr>
+          <w:rStyle w:val="StrongEmphasis"/>
+          <w:b/>
+          <w:bCs/>
+        </w:rPr>
+        <w:tab/>
+        <w:tab/>
+        <w:tab/>
+        <w:t>}</w:t>
+      </w:r>
+    </w:p>
+    <w:p>
+      <w:pPr>
+        <w:pStyle w:val="TextBody"/>
+        <w:numPr>
+          <w:ilvl w:val="0"/>
+          <w:numId w:val="9"/>
+        </w:numPr>
+        <w:tabs>
+          <w:tab w:val="clear" w:pos="709"/>
+          <w:tab w:val="left" w:pos="0" w:leader="none"/>
+        </w:tabs>
+        <w:ind w:left="1429" w:hanging="283"/>
+        <w:rPr/>
+      </w:pPr>
+      <w:r>
+        <w:rPr>
+          <w:rStyle w:val="StrongEmphasis"/>
+        </w:rPr>
+        <w:t>Restart Nginx:</w:t>
+      </w:r>
+    </w:p>
+    <w:p>
+      <w:pPr>
+        <w:pStyle w:val="TextBody"/>
+        <w:rPr/>
+      </w:pPr>
+      <w:r>
+        <w:rPr>
+          <w:rStyle w:val="StrongEmphasis"/>
+        </w:rPr>
+        <w:tab/>
+        <w:tab/>
+        <w:tab/>
+        <w:t>sudo service nginx restart</w:t>
+      </w:r>
+    </w:p>
+    <w:p>
+      <w:pPr>
+        <w:pStyle w:val="TextBody"/>
+        <w:bidi w:val="0"/>
+        <w:jc w:val="left"/>
+        <w:rPr>
+          <w:b/>
+          <w:b/>
+          <w:bCs/>
+          <w:i/>
+          <w:i/>
+          <w:iCs/>
+          <w:sz w:val="24"/>
+          <w:szCs w:val="24"/>
+        </w:rPr>
+      </w:pPr>
+      <w:r>
+        <w:rPr/>
+      </w:r>
+    </w:p>
+    <w:p>
+      <w:pPr>
+        <w:pStyle w:val="TextBody"/>
+        <w:numPr>
+          <w:ilvl w:val="0"/>
+          <w:numId w:val="5"/>
+        </w:numPr>
+        <w:bidi w:val="0"/>
+        <w:jc w:val="left"/>
+        <w:rPr>
+          <w:b/>
+          <w:b/>
+          <w:bCs/>
+          <w:i/>
+          <w:i/>
+          <w:iCs/>
+          <w:sz w:val="24"/>
+          <w:szCs w:val="24"/>
+        </w:rPr>
+      </w:pPr>
+      <w:r>
+        <w:rPr>
+          <w:rStyle w:val="StrongEmphasis"/>
+        </w:rPr>
+        <w:t>Verify Installation:</w:t>
+      </w:r>
+    </w:p>
+    <w:p>
+      <w:pPr>
+        <w:pStyle w:val="TextBody"/>
+        <w:bidi w:val="0"/>
+        <w:jc w:val="left"/>
+        <w:rPr/>
+      </w:pPr>
+      <w:r>
+        <w:rPr>
+          <w:rStyle w:val="StrongEmphasis"/>
+          <w:b w:val="false"/>
+          <w:bCs w:val="false"/>
+        </w:rPr>
+        <w:tab/>
+        <w:tab/>
+        <w:t xml:space="preserve">After installation, use online tools like </w:t>
+      </w:r>
+      <w:r>
+        <w:rPr>
+          <w:rStyle w:val="StrongEmphasis"/>
+          <w:b w:val="false"/>
+          <w:bCs w:val="false"/>
+        </w:rPr>
+        <w:t xml:space="preserve">SSL Labs or Postman </w:t>
+      </w:r>
+      <w:r>
+        <w:rPr>
+          <w:rStyle w:val="StrongEmphasis"/>
+          <w:b w:val="false"/>
+          <w:bCs w:val="false"/>
+        </w:rPr>
+        <w:t xml:space="preserve">to verify that your SSL </w:t>
+        <w:tab/>
+        <w:tab/>
+        <w:t>certificate is installed correctly and is working as expected.</w:t>
+      </w:r>
+    </w:p>
+    <w:p>
+      <w:pPr>
+        <w:pStyle w:val="TextBody"/>
+        <w:numPr>
+          <w:ilvl w:val="0"/>
+          <w:numId w:val="5"/>
+        </w:numPr>
+        <w:bidi w:val="0"/>
+        <w:jc w:val="left"/>
+        <w:rPr>
+          <w:b/>
+          <w:b/>
+          <w:bCs/>
+          <w:i/>
+          <w:i/>
+          <w:iCs/>
+          <w:sz w:val="24"/>
+          <w:szCs w:val="24"/>
+        </w:rPr>
+      </w:pPr>
+      <w:r>
+        <w:rPr>
+          <w:rStyle w:val="StrongEmphasis"/>
+        </w:rPr>
+        <w:t>Update URL to HTTPS:</w:t>
+      </w:r>
+    </w:p>
+    <w:p>
+      <w:pPr>
+        <w:pStyle w:val="TextBody"/>
+        <w:bidi w:val="0"/>
+        <w:jc w:val="left"/>
+        <w:rPr>
+          <w:b/>
+          <w:b/>
+          <w:bCs/>
+          <w:i/>
+          <w:i/>
+          <w:iCs/>
+          <w:sz w:val="24"/>
+          <w:szCs w:val="24"/>
+        </w:rPr>
+      </w:pPr>
+      <w:r>
+        <w:rPr>
+          <w:rStyle w:val="StrongEmphasis"/>
+          <w:b w:val="false"/>
+          <w:bCs w:val="false"/>
+        </w:rPr>
+        <w:tab/>
+        <w:tab/>
+        <w:t xml:space="preserve">Ensure that all links and resources on your website use HTTPS. You can also set </w:t>
+        <w:tab/>
+        <w:tab/>
+        <w:tab/>
+        <w:t>up redirects from HTTP to HTTPS to ensure all traffic is secured.</w:t>
+      </w:r>
+    </w:p>
+    <w:p>
+      <w:pPr>
+        <w:pStyle w:val="Heading3"/>
+        <w:bidi w:val="0"/>
+        <w:jc w:val="left"/>
+        <w:rPr/>
+      </w:pPr>
+      <w:r>
+        <w:rPr>
+          <w:rStyle w:val="StrongEmphasis"/>
+          <w:b/>
+          <w:sz w:val="24"/>
+          <w:szCs w:val="24"/>
+        </w:rPr>
+        <w:t xml:space="preserve">     </w:t>
+      </w:r>
+      <w:r>
+        <w:rPr>
+          <w:rStyle w:val="StrongEmphasis"/>
+          <w:b/>
+          <w:sz w:val="24"/>
+          <w:szCs w:val="24"/>
+        </w:rPr>
+        <w:t>Summary</w:t>
+      </w:r>
+      <w:r>
+        <w:rPr>
+          <w:rStyle w:val="StrongEmphasis"/>
+          <w:b/>
+          <w:sz w:val="24"/>
+          <w:szCs w:val="24"/>
+        </w:rPr>
+        <w:t>:</w:t>
+      </w:r>
+    </w:p>
+    <w:p>
+      <w:pPr>
+        <w:pStyle w:val="TextBody"/>
+        <w:numPr>
+          <w:ilvl w:val="0"/>
+          <w:numId w:val="10"/>
+        </w:numPr>
+        <w:tabs>
+          <w:tab w:val="clear" w:pos="709"/>
+          <w:tab w:val="left" w:pos="0" w:leader="none"/>
+        </w:tabs>
+        <w:ind w:left="1069" w:hanging="283"/>
+        <w:rPr/>
+      </w:pPr>
+      <w:r>
+        <w:rPr/>
+        <w:t>Generate CSR.</w:t>
+      </w:r>
+    </w:p>
+    <w:p>
+      <w:pPr>
+        <w:pStyle w:val="TextBody"/>
+        <w:numPr>
+          <w:ilvl w:val="0"/>
+          <w:numId w:val="10"/>
+        </w:numPr>
+        <w:tabs>
+          <w:tab w:val="clear" w:pos="709"/>
+          <w:tab w:val="left" w:pos="0" w:leader="none"/>
+        </w:tabs>
+        <w:ind w:left="1069" w:hanging="283"/>
+        <w:rPr/>
+      </w:pPr>
+      <w:r>
+        <w:rPr/>
+        <w:t>Submit CSR to CA.</w:t>
+      </w:r>
+    </w:p>
+    <w:p>
+      <w:pPr>
+        <w:pStyle w:val="TextBody"/>
+        <w:numPr>
+          <w:ilvl w:val="0"/>
+          <w:numId w:val="10"/>
+        </w:numPr>
+        <w:tabs>
+          <w:tab w:val="clear" w:pos="709"/>
+          <w:tab w:val="left" w:pos="0" w:leader="none"/>
+        </w:tabs>
+        <w:ind w:left="1069" w:hanging="283"/>
+        <w:rPr/>
+      </w:pPr>
+      <w:r>
+        <w:rPr/>
+        <w:t>Download certificate.</w:t>
+      </w:r>
+    </w:p>
+    <w:p>
+      <w:pPr>
+        <w:pStyle w:val="TextBody"/>
+        <w:numPr>
+          <w:ilvl w:val="0"/>
+          <w:numId w:val="10"/>
+        </w:numPr>
+        <w:tabs>
+          <w:tab w:val="clear" w:pos="709"/>
+          <w:tab w:val="left" w:pos="0" w:leader="none"/>
+        </w:tabs>
+        <w:ind w:left="1069" w:hanging="283"/>
+        <w:rPr/>
+      </w:pPr>
+      <w:r>
+        <w:rPr/>
+        <w:t>Install certificate on web server.</w:t>
+      </w:r>
+    </w:p>
+    <w:p>
+      <w:pPr>
+        <w:pStyle w:val="TextBody"/>
+        <w:numPr>
+          <w:ilvl w:val="0"/>
+          <w:numId w:val="10"/>
+        </w:numPr>
+        <w:tabs>
+          <w:tab w:val="clear" w:pos="709"/>
+          <w:tab w:val="left" w:pos="0" w:leader="none"/>
+        </w:tabs>
+        <w:ind w:left="1069" w:hanging="283"/>
+        <w:rPr/>
+      </w:pPr>
+      <w:r>
+        <w:rPr/>
+        <w:t>Verify installation.</w:t>
+      </w:r>
+    </w:p>
+    <w:p>
+      <w:pPr>
+        <w:pStyle w:val="TextBody"/>
+        <w:numPr>
+          <w:ilvl w:val="0"/>
+          <w:numId w:val="10"/>
+        </w:numPr>
+        <w:tabs>
+          <w:tab w:val="clear" w:pos="709"/>
+          <w:tab w:val="left" w:pos="0" w:leader="none"/>
+        </w:tabs>
+        <w:ind w:left="1069" w:hanging="283"/>
+        <w:rPr>
+          <w:b/>
+          <w:b/>
+          <w:bCs/>
+          <w:i/>
+          <w:i/>
+          <w:iCs/>
+          <w:sz w:val="24"/>
+          <w:szCs w:val="24"/>
+        </w:rPr>
+      </w:pPr>
+      <w:r>
+        <w:rPr/>
+        <w:t>Update URL to HTTPS.</w:t>
+      </w:r>
+    </w:p>
+    <w:p>
+      <w:pPr>
+        <w:pStyle w:val="TextBody"/>
+        <w:rPr>
+          <w:b/>
+          <w:b/>
+          <w:bCs/>
+          <w:i/>
+          <w:i/>
+          <w:iCs/>
+          <w:sz w:val="24"/>
+          <w:szCs w:val="24"/>
+        </w:rPr>
+      </w:pPr>
+      <w:r>
+        <w:rPr/>
+      </w:r>
+    </w:p>
+    <w:p>
+      <w:pPr>
+        <w:pStyle w:val="TextBody"/>
+        <w:rPr>
+          <w:b/>
+          <w:b/>
+          <w:bCs/>
+          <w:i/>
+          <w:i/>
+          <w:iCs/>
+          <w:sz w:val="24"/>
+          <w:szCs w:val="24"/>
+        </w:rPr>
+      </w:pPr>
+      <w:r>
+        <w:rPr/>
+        <w:t>By following these steps, you'll have your SSL/TLS certificate properly installed, ensuring secure communication between your server and users.</w:t>
+      </w:r>
+    </w:p>
+    <w:p>
+      <w:pPr>
+        <w:pStyle w:val="Normal"/>
+        <w:bidi w:val="0"/>
+        <w:jc w:val="both"/>
+        <w:rPr>
+          <w:b/>
+          <w:b/>
+          <w:bCs/>
+          <w:i/>
+          <w:i/>
+          <w:iCs/>
+          <w:sz w:val="24"/>
+          <w:szCs w:val="24"/>
+        </w:rPr>
+      </w:pPr>
+      <w:r>
+        <w:rPr/>
+      </w:r>
+    </w:p>
+    <w:p>
+      <w:pPr>
+        <w:pStyle w:val="Normal"/>
+        <w:bidi w:val="0"/>
+        <w:jc w:val="both"/>
+        <w:rPr>
+          <w:b/>
+          <w:b/>
+          <w:bCs/>
+          <w:i/>
+          <w:i/>
+          <w:iCs/>
+          <w:sz w:val="24"/>
+          <w:szCs w:val="24"/>
+        </w:rPr>
+      </w:pPr>
+      <w:r>
+        <w:rPr>
+          <w:b/>
+          <w:bCs/>
+          <w:i w:val="false"/>
+          <w:iCs w:val="false"/>
+          <w:sz w:val="28"/>
+          <w:szCs w:val="28"/>
+        </w:rPr>
+        <w:t>T</w:t>
+      </w:r>
+      <w:r>
+        <w:rPr>
+          <w:b/>
+          <w:bCs/>
+          <w:i w:val="false"/>
+          <w:iCs w:val="false"/>
+          <w:sz w:val="28"/>
+          <w:szCs w:val="28"/>
+        </w:rPr>
+        <w:t xml:space="preserve">he process of installing the certificate key in the </w:t>
+      </w:r>
+      <w:r>
+        <w:rPr>
+          <w:b/>
+          <w:bCs/>
+          <w:i w:val="false"/>
+          <w:iCs w:val="false"/>
+          <w:sz w:val="28"/>
+          <w:szCs w:val="28"/>
+        </w:rPr>
+        <w:t>Restfull API</w:t>
+      </w:r>
+      <w:r>
+        <w:rPr>
+          <w:b/>
+          <w:bCs/>
+          <w:i w:val="false"/>
+          <w:iCs w:val="false"/>
+          <w:sz w:val="28"/>
+          <w:szCs w:val="28"/>
+        </w:rPr>
+        <w:t xml:space="preserve"> server</w:t>
+      </w:r>
+    </w:p>
+    <w:p>
+      <w:pPr>
+        <w:pStyle w:val="Normal"/>
+        <w:bidi w:val="0"/>
+        <w:jc w:val="both"/>
+        <w:rPr>
+          <w:b/>
+          <w:b/>
+          <w:bCs/>
+          <w:i/>
+          <w:i/>
+          <w:iCs/>
+          <w:sz w:val="24"/>
+          <w:szCs w:val="24"/>
+        </w:rPr>
+      </w:pPr>
+      <w:r>
+        <w:rPr/>
+      </w:r>
+    </w:p>
+    <w:p>
+      <w:pPr>
+        <w:pStyle w:val="Normal"/>
+        <w:bidi w:val="0"/>
+        <w:jc w:val="both"/>
+        <w:rPr>
+          <w:b w:val="false"/>
+          <w:b w:val="false"/>
+          <w:bCs w:val="false"/>
+          <w:sz w:val="24"/>
+          <w:szCs w:val="24"/>
+        </w:rPr>
+      </w:pPr>
+      <w:r>
+        <w:rPr>
+          <w:b w:val="false"/>
+          <w:bCs w:val="false"/>
+          <w:i w:val="false"/>
+          <w:iCs w:val="false"/>
+          <w:sz w:val="24"/>
+          <w:szCs w:val="24"/>
+        </w:rPr>
+        <w:t>Installing an SSL/TLS certificate on a RESTful API server is crucial for ensuring secure communication. Here’s how you can do it:</w:t>
+      </w:r>
+    </w:p>
+    <w:p>
+      <w:pPr>
+        <w:pStyle w:val="TextBody"/>
+        <w:bidi w:val="0"/>
+        <w:jc w:val="left"/>
+        <w:rPr>
+          <w:b/>
+          <w:b/>
+          <w:bCs/>
+          <w:i/>
+          <w:i/>
+          <w:iCs/>
+          <w:sz w:val="24"/>
+          <w:szCs w:val="24"/>
+        </w:rPr>
+      </w:pPr>
+      <w:r>
+        <w:rPr/>
+      </w:r>
+    </w:p>
+    <w:p>
+      <w:pPr>
+        <w:pStyle w:val="TextBody"/>
+        <w:numPr>
+          <w:ilvl w:val="0"/>
+          <w:numId w:val="11"/>
+        </w:numPr>
+        <w:bidi w:val="0"/>
+        <w:jc w:val="left"/>
+        <w:rPr>
+          <w:b/>
+          <w:b/>
+          <w:bCs/>
+        </w:rPr>
+      </w:pPr>
+      <w:r>
+        <w:rPr>
+          <w:b/>
+          <w:bCs/>
+        </w:rPr>
+        <w:t>Generate a Certificate Signing Request (CSR):</w:t>
+      </w:r>
+    </w:p>
+    <w:p>
+      <w:pPr>
+        <w:pStyle w:val="TextBody"/>
+        <w:bidi w:val="0"/>
+        <w:jc w:val="left"/>
+        <w:rPr>
+          <w:b/>
+          <w:b/>
+          <w:bCs/>
+        </w:rPr>
+      </w:pPr>
+      <w:r>
+        <w:rPr>
+          <w:b/>
+          <w:bCs/>
+        </w:rPr>
+        <w:tab/>
+      </w:r>
+      <w:r>
+        <w:rPr>
+          <w:b w:val="false"/>
+          <w:bCs w:val="false"/>
+        </w:rPr>
+        <w:t xml:space="preserve">Similar to web servers, you’ll start by generating a CSR from your API server. </w:t>
+      </w:r>
+      <w:r>
+        <w:rPr>
+          <w:b w:val="false"/>
+          <w:bCs w:val="false"/>
+        </w:rPr>
+        <w:t xml:space="preserve">In the </w:t>
+        <w:tab/>
+        <w:t>Command prompt please type in:</w:t>
+      </w:r>
+    </w:p>
+    <w:p>
+      <w:pPr>
+        <w:pStyle w:val="TextBody"/>
+        <w:bidi w:val="0"/>
+        <w:jc w:val="left"/>
+        <w:rPr>
+          <w:b/>
+          <w:b/>
+          <w:bCs/>
+        </w:rPr>
+      </w:pPr>
+      <w:r>
+        <w:rPr>
+          <w:b w:val="false"/>
+          <w:bCs w:val="false"/>
+        </w:rPr>
+        <w:tab/>
+        <w:tab/>
+        <w:t xml:space="preserve">openssl req -new -newkey rsa:2048 -nodes -keyout api.yourdomain.key -out </w:t>
+        <w:tab/>
+        <w:tab/>
+        <w:tab/>
+        <w:t>api.yourdomain.csr</w:t>
+      </w:r>
+    </w:p>
+    <w:p>
+      <w:pPr>
+        <w:pStyle w:val="TextBody"/>
+        <w:numPr>
+          <w:ilvl w:val="0"/>
+          <w:numId w:val="11"/>
+        </w:numPr>
+        <w:bidi w:val="0"/>
+        <w:jc w:val="left"/>
+        <w:rPr>
+          <w:b/>
+          <w:b/>
+          <w:bCs/>
+        </w:rPr>
+      </w:pPr>
+      <w:r>
+        <w:rPr>
+          <w:b/>
+          <w:bCs/>
+        </w:rPr>
+        <w:t>Submit CSR to a Certificate Authority (CA):</w:t>
+      </w:r>
+    </w:p>
+    <w:p>
+      <w:pPr>
+        <w:pStyle w:val="TextBody"/>
+        <w:bidi w:val="0"/>
+        <w:jc w:val="left"/>
+        <w:rPr>
+          <w:b w:val="false"/>
+          <w:b w:val="false"/>
+          <w:bCs w:val="false"/>
+        </w:rPr>
+      </w:pPr>
+      <w:r>
+        <w:rPr>
+          <w:b w:val="false"/>
+          <w:bCs w:val="false"/>
+        </w:rPr>
+        <w:tab/>
+        <w:t xml:space="preserve">Submit the CSR to a trusted CA. The CA will verify your details and issue an SSL </w:t>
+        <w:tab/>
+        <w:t>certificate.</w:t>
+      </w:r>
+    </w:p>
+    <w:p>
+      <w:pPr>
+        <w:pStyle w:val="TextBody"/>
+        <w:numPr>
+          <w:ilvl w:val="0"/>
+          <w:numId w:val="11"/>
+        </w:numPr>
+        <w:bidi w:val="0"/>
+        <w:jc w:val="left"/>
+        <w:rPr>
+          <w:b/>
+          <w:b/>
+          <w:bCs/>
+        </w:rPr>
+      </w:pPr>
+      <w:r>
+        <w:rPr>
+          <w:b/>
+          <w:bCs/>
+        </w:rPr>
+        <w:t>Download the Certificate:</w:t>
+      </w:r>
+    </w:p>
+    <w:p>
+      <w:pPr>
+        <w:pStyle w:val="TextBody"/>
+        <w:bidi w:val="0"/>
+        <w:jc w:val="left"/>
+        <w:rPr>
+          <w:b w:val="false"/>
+          <w:b w:val="false"/>
+          <w:bCs w:val="false"/>
+        </w:rPr>
+      </w:pPr>
+      <w:r>
+        <w:rPr>
+          <w:b w:val="false"/>
+          <w:bCs w:val="false"/>
+        </w:rPr>
+        <w:tab/>
+        <w:t>Once issued, download your SSL certificate and any intermediate certificates from the CA.</w:t>
+      </w:r>
+    </w:p>
+    <w:p>
+      <w:pPr>
+        <w:pStyle w:val="TextBody"/>
+        <w:numPr>
+          <w:ilvl w:val="0"/>
+          <w:numId w:val="11"/>
+        </w:numPr>
+        <w:bidi w:val="0"/>
+        <w:jc w:val="left"/>
+        <w:rPr>
+          <w:b/>
+          <w:b/>
+          <w:bCs/>
+        </w:rPr>
+      </w:pPr>
+      <w:r>
+        <w:rPr>
+          <w:rStyle w:val="StrongEmphasis"/>
+        </w:rPr>
+        <w:t>Install the Certificate on Your API Server:</w:t>
+      </w:r>
+    </w:p>
+    <w:p>
+      <w:pPr>
+        <w:pStyle w:val="TextBody"/>
+        <w:bidi w:val="0"/>
+        <w:jc w:val="left"/>
+        <w:rPr>
+          <w:b/>
+          <w:b/>
+          <w:bCs/>
+        </w:rPr>
+      </w:pPr>
+      <w:r>
+        <w:rPr>
+          <w:rStyle w:val="StrongEmphasis"/>
+          <w:b w:val="false"/>
+          <w:bCs w:val="false"/>
+        </w:rPr>
+        <w:tab/>
+        <w:t xml:space="preserve">The steps vary depending on the software you’re using for your API server. Here are </w:t>
+        <w:tab/>
+        <w:t>examples for popular frameworks:</w:t>
+      </w:r>
+    </w:p>
+    <w:p>
+      <w:pPr>
+        <w:pStyle w:val="TextBody"/>
+        <w:bidi w:val="0"/>
+        <w:jc w:val="left"/>
+        <w:rPr>
+          <w:b/>
+          <w:b/>
+          <w:bCs/>
+        </w:rPr>
+      </w:pPr>
+      <w:r>
+        <w:rPr>
+          <w:rStyle w:val="StrongEmphasis"/>
+        </w:rPr>
+        <w:tab/>
+        <w:t>For Express (Node.js):</w:t>
+      </w:r>
+    </w:p>
+    <w:p>
+      <w:pPr>
+        <w:pStyle w:val="TextBody"/>
+        <w:numPr>
+          <w:ilvl w:val="0"/>
+          <w:numId w:val="12"/>
+        </w:numPr>
+        <w:bidi w:val="0"/>
+        <w:jc w:val="left"/>
+        <w:rPr/>
+      </w:pPr>
+      <w:r>
+        <w:rPr>
+          <w:rStyle w:val="StrongEmphasis"/>
+        </w:rPr>
+        <w:t>Install Dependencies:</w:t>
+        <w:br/>
+        <w:tab/>
+      </w:r>
+      <w:r>
+        <w:rPr>
+          <w:rStyle w:val="StrongEmphasis"/>
+          <w:b w:val="false"/>
+          <w:bCs w:val="false"/>
+        </w:rPr>
+        <w:t>npm install express https</w:t>
+      </w:r>
+    </w:p>
+    <w:p>
+      <w:pPr>
+        <w:pStyle w:val="TextBody"/>
+        <w:numPr>
+          <w:ilvl w:val="0"/>
+          <w:numId w:val="12"/>
+        </w:numPr>
+        <w:bidi w:val="0"/>
+        <w:jc w:val="left"/>
+        <w:rPr/>
+      </w:pPr>
+      <w:r>
+        <w:rPr>
+          <w:rStyle w:val="StrongEmphasis"/>
+        </w:rPr>
+        <w:t>S</w:t>
+      </w:r>
+      <w:r>
+        <w:rPr>
+          <w:rStyle w:val="StrongEmphasis"/>
+        </w:rPr>
+        <w:t>et Up HTTPS in Your Server Code:</w:t>
+      </w:r>
+    </w:p>
+    <w:p>
+      <w:pPr>
+        <w:pStyle w:val="TextBody"/>
+        <w:bidi w:val="0"/>
+        <w:jc w:val="left"/>
+        <w:rPr/>
+      </w:pPr>
+      <w:r>
+        <w:rPr>
+          <w:rStyle w:val="StrongEmphasis"/>
+          <w:b w:val="false"/>
+          <w:bCs w:val="false"/>
+        </w:rPr>
+        <w:tab/>
+        <w:tab/>
+        <w:tab/>
+        <w:tab/>
+        <w:t>const express = require('express');</w:t>
+      </w:r>
+    </w:p>
+    <w:p>
+      <w:pPr>
+        <w:pStyle w:val="TextBody"/>
+        <w:bidi w:val="0"/>
+        <w:jc w:val="left"/>
+        <w:rPr/>
+      </w:pPr>
+      <w:r>
+        <w:rPr>
+          <w:rStyle w:val="StrongEmphasis"/>
+          <w:b w:val="false"/>
+          <w:bCs w:val="false"/>
+        </w:rPr>
+        <w:tab/>
+        <w:tab/>
+        <w:tab/>
+        <w:tab/>
+        <w:t>const https = require('https');</w:t>
+      </w:r>
+    </w:p>
+    <w:p>
+      <w:pPr>
+        <w:pStyle w:val="TextBody"/>
+        <w:bidi w:val="0"/>
+        <w:jc w:val="left"/>
+        <w:rPr/>
+      </w:pPr>
+      <w:r>
+        <w:rPr>
+          <w:rStyle w:val="StrongEmphasis"/>
+          <w:b w:val="false"/>
+          <w:bCs w:val="false"/>
+        </w:rPr>
+        <w:tab/>
+        <w:tab/>
+        <w:tab/>
+        <w:tab/>
+        <w:t>const fs = require('fs');</w:t>
+      </w:r>
+    </w:p>
+    <w:p>
+      <w:pPr>
+        <w:pStyle w:val="TextBody"/>
+        <w:bidi w:val="0"/>
+        <w:jc w:val="left"/>
+        <w:rPr>
+          <w:rStyle w:val="StrongEmphasis"/>
+          <w:b w:val="false"/>
+          <w:b w:val="false"/>
+          <w:bCs w:val="false"/>
+        </w:rPr>
+      </w:pPr>
+      <w:r>
+        <w:rPr/>
+      </w:r>
+    </w:p>
+    <w:p>
+      <w:pPr>
+        <w:pStyle w:val="TextBody"/>
+        <w:bidi w:val="0"/>
+        <w:jc w:val="left"/>
+        <w:rPr/>
+      </w:pPr>
+      <w:r>
+        <w:rPr>
+          <w:rStyle w:val="StrongEmphasis"/>
+          <w:b w:val="false"/>
+          <w:bCs w:val="false"/>
+        </w:rPr>
+        <w:tab/>
+        <w:tab/>
+        <w:tab/>
+        <w:tab/>
+        <w:t>const app = express();</w:t>
+      </w:r>
+    </w:p>
+    <w:p>
+      <w:pPr>
+        <w:pStyle w:val="TextBody"/>
+        <w:bidi w:val="0"/>
+        <w:jc w:val="left"/>
+        <w:rPr>
+          <w:rStyle w:val="StrongEmphasis"/>
+          <w:b w:val="false"/>
+          <w:b w:val="false"/>
+          <w:bCs w:val="false"/>
+        </w:rPr>
+      </w:pPr>
+      <w:r>
+        <w:rPr/>
+      </w:r>
+    </w:p>
+    <w:p>
+      <w:pPr>
+        <w:pStyle w:val="TextBody"/>
+        <w:bidi w:val="0"/>
+        <w:jc w:val="left"/>
+        <w:rPr/>
+      </w:pPr>
+      <w:r>
+        <w:rPr>
+          <w:rStyle w:val="StrongEmphasis"/>
+          <w:b w:val="false"/>
+          <w:bCs w:val="false"/>
+        </w:rPr>
+        <w:tab/>
+        <w:tab/>
+        <w:tab/>
+        <w:tab/>
+        <w:t>const options = {</w:t>
+      </w:r>
+    </w:p>
+    <w:p>
+      <w:pPr>
+        <w:pStyle w:val="TextBody"/>
+        <w:bidi w:val="0"/>
+        <w:jc w:val="left"/>
+        <w:rPr/>
+      </w:pPr>
+      <w:r>
+        <w:rPr>
+          <w:rStyle w:val="StrongEmphasis"/>
+          <w:b w:val="false"/>
+          <w:bCs w:val="false"/>
+        </w:rPr>
+        <w:t xml:space="preserve">  </w:t>
+      </w:r>
+      <w:r>
+        <w:rPr>
+          <w:rStyle w:val="StrongEmphasis"/>
+          <w:b w:val="false"/>
+          <w:bCs w:val="false"/>
+        </w:rPr>
+        <w:tab/>
+        <w:tab/>
+        <w:tab/>
+        <w:tab/>
+        <w:tab/>
+        <w:t>key: fs.readFileSync('/path/to/api.yourdomain.key'),</w:t>
+      </w:r>
+    </w:p>
+    <w:p>
+      <w:pPr>
+        <w:pStyle w:val="TextBody"/>
+        <w:bidi w:val="0"/>
+        <w:jc w:val="left"/>
+        <w:rPr/>
+      </w:pPr>
+      <w:r>
+        <w:rPr>
+          <w:rStyle w:val="StrongEmphasis"/>
+          <w:b w:val="false"/>
+          <w:bCs w:val="false"/>
+        </w:rPr>
+        <w:t xml:space="preserve"> </w:t>
+      </w:r>
+      <w:r>
+        <w:rPr>
+          <w:rStyle w:val="StrongEmphasis"/>
+          <w:b w:val="false"/>
+          <w:bCs w:val="false"/>
+        </w:rPr>
+        <w:tab/>
+        <w:tab/>
+        <w:tab/>
+        <w:tab/>
+        <w:tab/>
+        <w:t xml:space="preserve"> cert: fs.readFileSync('/path/to/api.yourdomain.crt'),</w:t>
+      </w:r>
+    </w:p>
+    <w:p>
+      <w:pPr>
+        <w:pStyle w:val="TextBody"/>
+        <w:bidi w:val="0"/>
+        <w:jc w:val="left"/>
+        <w:rPr/>
+      </w:pPr>
+      <w:r>
+        <w:rPr>
+          <w:rStyle w:val="StrongEmphasis"/>
+          <w:b w:val="false"/>
+          <w:bCs w:val="false"/>
+        </w:rPr>
+        <w:t xml:space="preserve">  </w:t>
+      </w:r>
+      <w:r>
+        <w:rPr>
+          <w:rStyle w:val="StrongEmphasis"/>
+          <w:b w:val="false"/>
+          <w:bCs w:val="false"/>
+        </w:rPr>
+        <w:tab/>
+        <w:tab/>
+        <w:tab/>
+        <w:tab/>
+        <w:tab/>
+        <w:t>ca: fs.readFileSync('/path/to/intermediate.crt')</w:t>
+      </w:r>
+    </w:p>
+    <w:p>
+      <w:pPr>
+        <w:pStyle w:val="TextBody"/>
+        <w:bidi w:val="0"/>
+        <w:jc w:val="left"/>
+        <w:rPr/>
+      </w:pPr>
+      <w:r>
+        <w:rPr>
+          <w:rStyle w:val="StrongEmphasis"/>
+          <w:b w:val="false"/>
+          <w:bCs w:val="false"/>
+        </w:rPr>
+        <w:tab/>
+        <w:tab/>
+        <w:tab/>
+        <w:tab/>
+        <w:t>};</w:t>
+      </w:r>
+    </w:p>
+    <w:p>
+      <w:pPr>
+        <w:pStyle w:val="TextBody"/>
+        <w:bidi w:val="0"/>
+        <w:jc w:val="left"/>
+        <w:rPr>
+          <w:rStyle w:val="StrongEmphasis"/>
+          <w:b w:val="false"/>
+          <w:b w:val="false"/>
+          <w:bCs w:val="false"/>
+        </w:rPr>
+      </w:pPr>
+      <w:r>
+        <w:rPr/>
+      </w:r>
+    </w:p>
+    <w:p>
+      <w:pPr>
+        <w:pStyle w:val="TextBody"/>
+        <w:bidi w:val="0"/>
+        <w:jc w:val="left"/>
+        <w:rPr/>
+      </w:pPr>
+      <w:r>
+        <w:rPr>
+          <w:rStyle w:val="StrongEmphasis"/>
+          <w:b w:val="false"/>
+          <w:bCs w:val="false"/>
+        </w:rPr>
+        <w:tab/>
+        <w:tab/>
+        <w:tab/>
+        <w:tab/>
+        <w:t>https.createServer(options, app).listen(443, () =&gt; {</w:t>
+      </w:r>
+    </w:p>
+    <w:p>
+      <w:pPr>
+        <w:pStyle w:val="TextBody"/>
+        <w:bidi w:val="0"/>
+        <w:jc w:val="left"/>
+        <w:rPr/>
+      </w:pPr>
+      <w:r>
+        <w:rPr>
+          <w:rStyle w:val="StrongEmphasis"/>
+          <w:b w:val="false"/>
+          <w:bCs w:val="false"/>
+        </w:rPr>
+        <w:t xml:space="preserve">  </w:t>
+      </w:r>
+      <w:r>
+        <w:rPr>
+          <w:rStyle w:val="StrongEmphasis"/>
+          <w:b w:val="false"/>
+          <w:bCs w:val="false"/>
+        </w:rPr>
+        <w:tab/>
+        <w:tab/>
+        <w:tab/>
+        <w:tab/>
+        <w:tab/>
+        <w:t>console.log('API server running on port 443');</w:t>
+      </w:r>
+    </w:p>
+    <w:p>
+      <w:pPr>
+        <w:pStyle w:val="TextBody"/>
+        <w:bidi w:val="0"/>
+        <w:jc w:val="left"/>
+        <w:rPr/>
+      </w:pPr>
+      <w:r>
+        <w:rPr>
+          <w:rStyle w:val="StrongEmphasis"/>
+          <w:b w:val="false"/>
+          <w:bCs w:val="false"/>
+        </w:rPr>
+        <w:tab/>
+        <w:tab/>
+        <w:tab/>
+        <w:tab/>
+        <w:t>});</w:t>
+      </w:r>
+    </w:p>
+    <w:p>
+      <w:pPr>
+        <w:pStyle w:val="TextBody"/>
+        <w:bidi w:val="0"/>
+        <w:jc w:val="left"/>
+        <w:rPr>
+          <w:rStyle w:val="StrongEmphasis"/>
+          <w:b w:val="false"/>
+          <w:b w:val="false"/>
+          <w:bCs w:val="false"/>
+        </w:rPr>
+      </w:pPr>
+      <w:r>
+        <w:rPr/>
+      </w:r>
+    </w:p>
+    <w:p>
+      <w:pPr>
+        <w:pStyle w:val="TextBody"/>
+        <w:bidi w:val="0"/>
+        <w:jc w:val="left"/>
+        <w:rPr/>
+      </w:pPr>
+      <w:r>
+        <w:rPr>
+          <w:rStyle w:val="StrongEmphasis"/>
+          <w:b w:val="false"/>
+          <w:bCs w:val="false"/>
+        </w:rPr>
+        <w:tab/>
+        <w:tab/>
+        <w:tab/>
+        <w:tab/>
+        <w:t>// Define your API routes here</w:t>
+      </w:r>
+    </w:p>
+    <w:p>
+      <w:pPr>
+        <w:pStyle w:val="TextBody"/>
+        <w:bidi w:val="0"/>
+        <w:jc w:val="left"/>
+        <w:rPr/>
+      </w:pPr>
+      <w:r>
+        <w:rPr>
+          <w:rStyle w:val="StrongEmphasis"/>
+          <w:b w:val="false"/>
+          <w:bCs w:val="false"/>
+        </w:rPr>
+        <w:tab/>
+        <w:tab/>
+        <w:tab/>
+        <w:tab/>
+        <w:t>app.get('/api/hello', (req, res) =&gt; {</w:t>
+      </w:r>
+    </w:p>
+    <w:p>
+      <w:pPr>
+        <w:pStyle w:val="TextBody"/>
+        <w:bidi w:val="0"/>
+        <w:jc w:val="left"/>
+        <w:rPr/>
+      </w:pPr>
+      <w:r>
+        <w:rPr>
+          <w:rStyle w:val="StrongEmphasis"/>
+          <w:b w:val="false"/>
+          <w:bCs w:val="false"/>
+        </w:rPr>
+        <w:t xml:space="preserve">  </w:t>
+      </w:r>
+      <w:r>
+        <w:rPr>
+          <w:rStyle w:val="StrongEmphasis"/>
+          <w:b w:val="false"/>
+          <w:bCs w:val="false"/>
+        </w:rPr>
+        <w:tab/>
+        <w:tab/>
+        <w:tab/>
+        <w:tab/>
+        <w:tab/>
+        <w:t>res.send('Hello, secure world!');</w:t>
+      </w:r>
+    </w:p>
+    <w:p>
+      <w:pPr>
+        <w:pStyle w:val="TextBody"/>
+        <w:bidi w:val="0"/>
+        <w:jc w:val="left"/>
+        <w:rPr/>
+      </w:pPr>
+      <w:r>
+        <w:rPr>
+          <w:rStyle w:val="StrongEmphasis"/>
+          <w:b w:val="false"/>
+          <w:bCs w:val="false"/>
+        </w:rPr>
+        <w:tab/>
+        <w:tab/>
+        <w:tab/>
+        <w:tab/>
+        <w:t>});</w:t>
+      </w:r>
+    </w:p>
+    <w:p>
+      <w:pPr>
+        <w:pStyle w:val="TextBody"/>
+        <w:bidi w:val="0"/>
+        <w:jc w:val="left"/>
+        <w:rPr/>
+      </w:pPr>
+      <w:r>
+        <w:rPr>
+          <w:rStyle w:val="StrongEmphasis"/>
+          <w:b w:val="false"/>
+          <w:bCs w:val="false"/>
+        </w:rPr>
+        <w:tab/>
+      </w:r>
+      <w:r>
+        <w:rPr>
+          <w:rStyle w:val="StrongEmphasis"/>
+          <w:b/>
+          <w:bCs/>
+        </w:rPr>
+        <w:t>For Flask (Python):</w:t>
+      </w:r>
+    </w:p>
+    <w:p>
+      <w:pPr>
+        <w:pStyle w:val="TextBody"/>
+        <w:numPr>
+          <w:ilvl w:val="0"/>
+          <w:numId w:val="13"/>
+        </w:numPr>
+        <w:bidi w:val="0"/>
+        <w:jc w:val="left"/>
+        <w:rPr/>
+      </w:pPr>
+      <w:r>
+        <w:rPr>
+          <w:rStyle w:val="StrongEmphasis"/>
+          <w:b w:val="false"/>
+          <w:bCs w:val="false"/>
+        </w:rPr>
+        <w:t>Install Dependencies:</w:t>
+      </w:r>
+    </w:p>
+    <w:p>
+      <w:pPr>
+        <w:pStyle w:val="TextBody"/>
+        <w:bidi w:val="0"/>
+        <w:jc w:val="left"/>
+        <w:rPr/>
+      </w:pPr>
+      <w:r>
+        <w:rPr>
+          <w:rStyle w:val="StrongEmphasis"/>
+          <w:b w:val="false"/>
+          <w:bCs w:val="false"/>
+        </w:rPr>
+        <w:tab/>
+        <w:tab/>
+        <w:tab/>
+        <w:tab/>
+        <w:t>pip install Flask pyOpenSSL</w:t>
+      </w:r>
+    </w:p>
+    <w:p>
+      <w:pPr>
+        <w:pStyle w:val="TextBody"/>
+        <w:numPr>
+          <w:ilvl w:val="0"/>
+          <w:numId w:val="13"/>
+        </w:numPr>
+        <w:bidi w:val="0"/>
+        <w:jc w:val="left"/>
+        <w:rPr/>
+      </w:pPr>
+      <w:r>
+        <w:rPr>
+          <w:rStyle w:val="StrongEmphasis"/>
+          <w:b w:val="false"/>
+          <w:bCs w:val="false"/>
+        </w:rPr>
+        <w:t>Set Up HTTPS in Your Application Code:</w:t>
+      </w:r>
+    </w:p>
+    <w:p>
+      <w:pPr>
+        <w:pStyle w:val="TextBody"/>
+        <w:bidi w:val="0"/>
+        <w:jc w:val="left"/>
+        <w:rPr/>
+      </w:pPr>
+      <w:r>
+        <w:rPr>
+          <w:rStyle w:val="StrongEmphasis"/>
+          <w:b w:val="false"/>
+          <w:bCs w:val="false"/>
+        </w:rPr>
+        <w:tab/>
+        <w:tab/>
+        <w:tab/>
+        <w:tab/>
+        <w:t>from flask import Flask</w:t>
+      </w:r>
+    </w:p>
+    <w:p>
+      <w:pPr>
+        <w:pStyle w:val="TextBody"/>
+        <w:bidi w:val="0"/>
+        <w:jc w:val="left"/>
+        <w:rPr/>
+      </w:pPr>
+      <w:r>
+        <w:rPr>
+          <w:rStyle w:val="StrongEmphasis"/>
+          <w:b w:val="false"/>
+          <w:bCs w:val="false"/>
+        </w:rPr>
+        <w:tab/>
+        <w:tab/>
+        <w:tab/>
+        <w:tab/>
+        <w:t>app = Flask(__name__)</w:t>
+      </w:r>
+    </w:p>
+    <w:p>
+      <w:pPr>
+        <w:pStyle w:val="TextBody"/>
+        <w:bidi w:val="0"/>
+        <w:jc w:val="left"/>
+        <w:rPr>
+          <w:rStyle w:val="StrongEmphasis"/>
+          <w:b w:val="false"/>
+          <w:b w:val="false"/>
+          <w:bCs w:val="false"/>
+        </w:rPr>
+      </w:pPr>
+      <w:r>
+        <w:rPr/>
+      </w:r>
+    </w:p>
+    <w:p>
+      <w:pPr>
+        <w:pStyle w:val="TextBody"/>
+        <w:bidi w:val="0"/>
+        <w:jc w:val="left"/>
+        <w:rPr/>
+      </w:pPr>
+      <w:r>
+        <w:rPr>
+          <w:rStyle w:val="StrongEmphasis"/>
+          <w:b w:val="false"/>
+          <w:bCs w:val="false"/>
+        </w:rPr>
+        <w:tab/>
+        <w:tab/>
+        <w:tab/>
+        <w:tab/>
+        <w:t>@app.route('/api/hello')</w:t>
+      </w:r>
+    </w:p>
+    <w:p>
+      <w:pPr>
+        <w:pStyle w:val="TextBody"/>
+        <w:bidi w:val="0"/>
+        <w:jc w:val="left"/>
+        <w:rPr/>
+      </w:pPr>
+      <w:r>
+        <w:rPr>
+          <w:rStyle w:val="StrongEmphasis"/>
+          <w:b w:val="false"/>
+          <w:bCs w:val="false"/>
+        </w:rPr>
+        <w:tab/>
+        <w:tab/>
+        <w:tab/>
+        <w:tab/>
+        <w:t>def hello():</w:t>
+      </w:r>
+    </w:p>
+    <w:p>
+      <w:pPr>
+        <w:pStyle w:val="TextBody"/>
+        <w:bidi w:val="0"/>
+        <w:jc w:val="left"/>
+        <w:rPr/>
+      </w:pPr>
+      <w:r>
+        <w:rPr>
+          <w:rStyle w:val="StrongEmphasis"/>
+          <w:b w:val="false"/>
+          <w:bCs w:val="false"/>
+        </w:rPr>
+        <w:t xml:space="preserve">    </w:t>
+      </w:r>
+      <w:r>
+        <w:rPr>
+          <w:rStyle w:val="StrongEmphasis"/>
+          <w:b w:val="false"/>
+          <w:bCs w:val="false"/>
+        </w:rPr>
+        <w:tab/>
+        <w:tab/>
+        <w:tab/>
+        <w:tab/>
+        <w:tab/>
+        <w:t>return 'Hello, secure world!'</w:t>
+      </w:r>
+    </w:p>
+    <w:p>
+      <w:pPr>
+        <w:pStyle w:val="TextBody"/>
+        <w:bidi w:val="0"/>
+        <w:jc w:val="left"/>
+        <w:rPr>
+          <w:rStyle w:val="StrongEmphasis"/>
+          <w:b w:val="false"/>
+          <w:b w:val="false"/>
+          <w:bCs w:val="false"/>
+        </w:rPr>
+      </w:pPr>
+      <w:r>
+        <w:rPr/>
+      </w:r>
+    </w:p>
+    <w:p>
+      <w:pPr>
+        <w:pStyle w:val="TextBody"/>
+        <w:bidi w:val="0"/>
+        <w:jc w:val="left"/>
+        <w:rPr/>
+      </w:pPr>
+      <w:r>
+        <w:rPr>
+          <w:rStyle w:val="StrongEmphasis"/>
+          <w:b w:val="false"/>
+          <w:bCs w:val="false"/>
+        </w:rPr>
+        <w:tab/>
+        <w:tab/>
+        <w:tab/>
+        <w:tab/>
+        <w:tab/>
+        <w:t>if __name__ == '__main__':</w:t>
+      </w:r>
+    </w:p>
+    <w:p>
+      <w:pPr>
+        <w:pStyle w:val="TextBody"/>
+        <w:bidi w:val="0"/>
+        <w:jc w:val="left"/>
+        <w:rPr/>
+      </w:pPr>
+      <w:r>
+        <w:rPr>
+          <w:rStyle w:val="StrongEmphasis"/>
+          <w:b w:val="false"/>
+          <w:bCs w:val="false"/>
+        </w:rPr>
+        <w:tab/>
+        <w:tab/>
+        <w:tab/>
+        <w:tab/>
+        <w:tab/>
+        <w:t xml:space="preserve">app.run(host='0.0.0.0', port=443, </w:t>
+        <w:tab/>
+        <w:tab/>
+        <w:tab/>
+        <w:tab/>
+        <w:tab/>
+        <w:tab/>
+        <w:tab/>
+        <w:tab/>
+        <w:tab/>
+        <w:t xml:space="preserve">ssl_context=('/path/to/api.yourdomain.crt',    </w:t>
+        <w:tab/>
+        <w:t xml:space="preserve">  </w:t>
+        <w:tab/>
+        <w:tab/>
+        <w:t xml:space="preserve">                                               '/path/to/api.yourdomain.key'))</w:t>
+      </w:r>
+    </w:p>
+    <w:p>
+      <w:pPr>
+        <w:pStyle w:val="TextBody"/>
+        <w:numPr>
+          <w:ilvl w:val="0"/>
+          <w:numId w:val="11"/>
+        </w:numPr>
+        <w:bidi w:val="0"/>
+        <w:jc w:val="left"/>
+        <w:rPr>
+          <w:b/>
+          <w:b/>
+          <w:bCs/>
+        </w:rPr>
+      </w:pPr>
+      <w:r>
+        <w:rPr>
+          <w:rStyle w:val="StrongEmphasis"/>
+        </w:rPr>
+        <w:t>Verify Installation:</w:t>
+      </w:r>
+    </w:p>
+    <w:p>
+      <w:pPr>
+        <w:pStyle w:val="TextBody"/>
+        <w:bidi w:val="0"/>
+        <w:jc w:val="left"/>
+        <w:rPr>
+          <w:b/>
+          <w:b/>
+          <w:bCs/>
+        </w:rPr>
+      </w:pPr>
+      <w:r>
+        <w:rPr>
+          <w:rStyle w:val="StrongEmphasis"/>
+          <w:b w:val="false"/>
+          <w:bCs w:val="false"/>
+        </w:rPr>
+        <w:tab/>
+        <w:tab/>
+      </w:r>
+      <w:r>
+        <w:rPr>
+          <w:rStyle w:val="StrongEmphasis"/>
+          <w:b w:val="false"/>
+          <w:bCs w:val="false"/>
+        </w:rPr>
+        <w:t xml:space="preserve">User tools like SSL Labs or Postman </w:t>
+      </w:r>
+      <w:r>
+        <w:rPr>
+          <w:rStyle w:val="StrongEmphasis"/>
+          <w:b w:val="false"/>
+          <w:bCs w:val="false"/>
+        </w:rPr>
+        <w:t xml:space="preserve">to verify that your API server is properly </w:t>
+      </w:r>
+      <w:r>
+        <w:rPr>
+          <w:rStyle w:val="StrongEmphasis"/>
+          <w:b w:val="false"/>
+          <w:bCs w:val="false"/>
+        </w:rPr>
+        <w:tab/>
+        <w:tab/>
+        <w:tab/>
+      </w:r>
+      <w:r>
+        <w:rPr>
+          <w:rStyle w:val="StrongEmphasis"/>
+          <w:b w:val="false"/>
+          <w:bCs w:val="false"/>
+        </w:rPr>
+        <w:t>configured and accepting secure connections.</w:t>
+      </w:r>
+    </w:p>
+    <w:p>
+      <w:pPr>
+        <w:pStyle w:val="TextBody"/>
+        <w:numPr>
+          <w:ilvl w:val="0"/>
+          <w:numId w:val="11"/>
+        </w:numPr>
+        <w:bidi w:val="0"/>
+        <w:jc w:val="left"/>
+        <w:rPr>
+          <w:b/>
+          <w:b/>
+          <w:bCs/>
+        </w:rPr>
+      </w:pPr>
+      <w:r>
+        <w:rPr>
+          <w:rStyle w:val="StrongEmphasis"/>
+        </w:rPr>
+        <w:t>Update Clients:</w:t>
+      </w:r>
+    </w:p>
+    <w:p>
+      <w:pPr>
+        <w:pStyle w:val="TextBody"/>
+        <w:bidi w:val="0"/>
+        <w:jc w:val="left"/>
+        <w:rPr>
+          <w:rStyle w:val="StrongEmphasis"/>
+          <w:b/>
+          <w:b/>
+          <w:bCs/>
+        </w:rPr>
+      </w:pPr>
+      <w:r>
+        <w:rPr>
+          <w:rStyle w:val="StrongEmphasis"/>
+          <w:b w:val="false"/>
+          <w:bCs w:val="false"/>
+        </w:rPr>
+        <w:tab/>
+        <w:tab/>
+        <w:t xml:space="preserve">Ensure that any clients consuming your API endpoints use HTTPS URLs to </w:t>
+        <w:tab/>
+        <w:tab/>
+        <w:tab/>
+        <w:t>connect securely.</w:t>
+      </w:r>
+    </w:p>
+    <w:p>
+      <w:pPr>
+        <w:pStyle w:val="TextBody"/>
+        <w:bidi w:val="0"/>
+        <w:jc w:val="left"/>
+        <w:rPr>
+          <w:rStyle w:val="StrongEmphasis"/>
+          <w:b/>
+          <w:b/>
+          <w:bCs/>
+        </w:rPr>
+      </w:pPr>
+      <w:r>
+        <w:rPr>
+          <w:b/>
+          <w:bCs/>
+        </w:rPr>
+      </w:r>
+    </w:p>
+    <w:p>
+      <w:pPr>
+        <w:pStyle w:val="Heading3"/>
+        <w:numPr>
+          <w:ilvl w:val="0"/>
+          <w:numId w:val="0"/>
+        </w:numPr>
+        <w:bidi w:val="0"/>
+        <w:ind w:left="720" w:hanging="0"/>
+        <w:jc w:val="left"/>
+        <w:rPr>
+          <w:b/>
+          <w:b/>
+          <w:bCs/>
+          <w:sz w:val="24"/>
+          <w:szCs w:val="24"/>
+        </w:rPr>
+      </w:pPr>
+      <w:r>
+        <w:rPr>
+          <w:b/>
+          <w:bCs/>
+          <w:sz w:val="24"/>
+          <w:szCs w:val="24"/>
+        </w:rPr>
+        <w:t>Summary:</w:t>
+      </w:r>
+    </w:p>
+    <w:p>
+      <w:pPr>
+        <w:pStyle w:val="TextBody"/>
+        <w:numPr>
+          <w:ilvl w:val="0"/>
+          <w:numId w:val="14"/>
+        </w:numPr>
+        <w:tabs>
+          <w:tab w:val="clear" w:pos="709"/>
+          <w:tab w:val="left" w:pos="0" w:leader="none"/>
+        </w:tabs>
+        <w:ind w:left="1429" w:hanging="283"/>
+        <w:rPr/>
+      </w:pPr>
+      <w:r>
+        <w:rPr/>
+        <w:t>Generate CSR.</w:t>
+      </w:r>
+    </w:p>
+    <w:p>
+      <w:pPr>
+        <w:pStyle w:val="TextBody"/>
+        <w:numPr>
+          <w:ilvl w:val="0"/>
+          <w:numId w:val="14"/>
+        </w:numPr>
+        <w:tabs>
+          <w:tab w:val="clear" w:pos="709"/>
+          <w:tab w:val="left" w:pos="0" w:leader="none"/>
+        </w:tabs>
+        <w:ind w:left="1429" w:hanging="283"/>
+        <w:rPr/>
+      </w:pPr>
+      <w:r>
+        <w:rPr/>
+        <w:t>Submit CSR to CA.</w:t>
+      </w:r>
+    </w:p>
+    <w:p>
+      <w:pPr>
+        <w:pStyle w:val="TextBody"/>
+        <w:numPr>
+          <w:ilvl w:val="0"/>
+          <w:numId w:val="14"/>
+        </w:numPr>
+        <w:tabs>
+          <w:tab w:val="clear" w:pos="709"/>
+          <w:tab w:val="left" w:pos="0" w:leader="none"/>
+        </w:tabs>
+        <w:ind w:left="1429" w:hanging="283"/>
+        <w:rPr/>
+      </w:pPr>
+      <w:r>
+        <w:rPr/>
+        <w:t>Download certificate.</w:t>
+      </w:r>
+    </w:p>
+    <w:p>
+      <w:pPr>
+        <w:pStyle w:val="TextBody"/>
+        <w:numPr>
+          <w:ilvl w:val="0"/>
+          <w:numId w:val="14"/>
+        </w:numPr>
+        <w:tabs>
+          <w:tab w:val="clear" w:pos="709"/>
+          <w:tab w:val="left" w:pos="0" w:leader="none"/>
+        </w:tabs>
+        <w:ind w:left="1429" w:hanging="283"/>
+        <w:rPr/>
+      </w:pPr>
+      <w:r>
+        <w:rPr/>
+        <w:t>Install certificate on your API server.</w:t>
+      </w:r>
+    </w:p>
+    <w:p>
+      <w:pPr>
+        <w:pStyle w:val="TextBody"/>
+        <w:numPr>
+          <w:ilvl w:val="0"/>
+          <w:numId w:val="14"/>
+        </w:numPr>
+        <w:tabs>
+          <w:tab w:val="clear" w:pos="709"/>
+          <w:tab w:val="left" w:pos="0" w:leader="none"/>
+        </w:tabs>
+        <w:ind w:left="1429" w:hanging="283"/>
+        <w:rPr/>
+      </w:pPr>
+      <w:r>
+        <w:rPr/>
+        <w:t>Verify installation.</w:t>
+      </w:r>
+    </w:p>
+    <w:p>
+      <w:pPr>
+        <w:pStyle w:val="TextBody"/>
+        <w:numPr>
+          <w:ilvl w:val="0"/>
+          <w:numId w:val="14"/>
+        </w:numPr>
+        <w:tabs>
+          <w:tab w:val="clear" w:pos="709"/>
+          <w:tab w:val="left" w:pos="0" w:leader="none"/>
+        </w:tabs>
+        <w:ind w:left="1429" w:hanging="283"/>
+        <w:rPr/>
+      </w:pPr>
+      <w:r>
+        <w:rPr/>
+        <w:t>Update clients to use HTTPS.</w:t>
+      </w:r>
+    </w:p>
+    <w:p>
+      <w:pPr>
+        <w:pStyle w:val="TextBody"/>
+        <w:rPr/>
+      </w:pPr>
+      <w:r>
+        <w:rPr/>
+        <w:t xml:space="preserve">By following these steps, you'll ensure your RESTful API server is secure, protecting data transmitted between clients and your server. </w:t>
+      </w:r>
+    </w:p>
+    <w:p>
+      <w:pPr>
+        <w:pStyle w:val="TextBody"/>
+        <w:bidi w:val="0"/>
+        <w:jc w:val="left"/>
+        <w:rPr>
+          <w:b/>
+          <w:b/>
+          <w:bCs/>
+        </w:rPr>
+      </w:pPr>
+      <w:r>
+        <w:rPr>
+          <w:b/>
+          <w:bCs/>
+        </w:rPr>
+      </w:r>
+    </w:p>
+    <w:p>
+      <w:pPr>
+        <w:pStyle w:val="TextBody"/>
+        <w:bidi w:val="0"/>
+        <w:jc w:val="left"/>
+        <w:rPr>
+          <w:b w:val="false"/>
+          <w:b w:val="false"/>
+          <w:bCs w:val="false"/>
+        </w:rPr>
+      </w:pPr>
+      <w:r>
+        <w:rPr>
+          <w:b w:val="false"/>
+          <w:bCs w:val="false"/>
+        </w:rPr>
+      </w:r>
+    </w:p>
+    <w:p>
+      <w:pPr>
+        <w:pStyle w:val="TextBody"/>
+        <w:numPr>
+          <w:ilvl w:val="0"/>
+          <w:numId w:val="0"/>
+        </w:numPr>
+        <w:bidi w:val="0"/>
+        <w:ind w:left="720" w:hanging="0"/>
+        <w:jc w:val="left"/>
+        <w:rPr>
+          <w:b/>
+          <w:b/>
+          <w:bCs/>
+        </w:rPr>
+      </w:pPr>
+      <w:r>
+        <w:rPr>
+          <w:b/>
+          <w:bCs/>
+        </w:rPr>
+      </w:r>
+    </w:p>
+    <w:p>
+      <w:pPr>
+        <w:pStyle w:val="TextBody"/>
+        <w:bidi w:val="0"/>
+        <w:jc w:val="left"/>
+        <w:rPr>
+          <w:rStyle w:val="StrongEmphasis"/>
+          <w:b w:val="false"/>
+          <w:b w:val="false"/>
+          <w:bCs w:val="false"/>
+        </w:rPr>
+      </w:pPr>
+      <w:r>
+        <w:rPr/>
+      </w:r>
+    </w:p>
+    <w:p>
+      <w:pPr>
+        <w:pStyle w:val="TextBody"/>
+        <w:bidi w:val="0"/>
+        <w:jc w:val="left"/>
+        <w:rPr>
+          <w:rStyle w:val="StrongEmphasis"/>
+          <w:b w:val="false"/>
+          <w:b w:val="false"/>
+          <w:bCs w:val="false"/>
+        </w:rPr>
+      </w:pPr>
+      <w:r>
+        <w:rPr/>
+      </w:r>
+    </w:p>
+    <w:p>
+      <w:pPr>
+        <w:pStyle w:val="TextBody"/>
+        <w:bidi w:val="0"/>
+        <w:jc w:val="left"/>
+        <w:rPr>
+          <w:rStyle w:val="StrongEmphasis"/>
+        </w:rPr>
+      </w:pPr>
+      <w:r>
+        <w:rPr/>
+      </w:r>
+    </w:p>
+    <w:p>
+      <w:pPr>
+        <w:pStyle w:val="TextBody"/>
+        <w:rPr/>
+      </w:pPr>
+      <w:r>
+        <w:rPr/>
+      </w:r>
+    </w:p>
+    <w:p>
+      <w:pPr>
+        <w:pStyle w:val="TextBody"/>
+        <w:rPr>
+          <w:rStyle w:val="StrongEmphasis"/>
+          <w:b/>
+          <w:b/>
+          <w:bCs/>
+        </w:rPr>
+      </w:pPr>
+      <w:r>
+        <w:rPr/>
+      </w:r>
+    </w:p>
+    <w:p>
+      <w:pPr>
+        <w:pStyle w:val="TextBody"/>
+        <w:bidi w:val="0"/>
+        <w:jc w:val="left"/>
+        <w:rPr>
+          <w:rStyle w:val="StrongEmphasis"/>
+          <w:b/>
+          <w:b/>
+          <w:bCs/>
+        </w:rPr>
+      </w:pPr>
+      <w:r>
+        <w:rPr/>
+      </w:r>
+    </w:p>
+    <w:p>
+      <w:pPr>
+        <w:pStyle w:val="TextBody"/>
+        <w:bidi w:val="0"/>
+        <w:jc w:val="left"/>
+        <w:rPr>
+          <w:b/>
+          <w:b/>
+          <w:bCs/>
+          <w:i/>
+          <w:i/>
+          <w:iCs/>
+          <w:sz w:val="24"/>
+          <w:szCs w:val="24"/>
+        </w:rPr>
+      </w:pPr>
+      <w:r>
+        <w:rPr/>
+      </w:r>
+    </w:p>
+    <w:p>
+      <w:pPr>
+        <w:pStyle w:val="TextBody"/>
+        <w:bidi w:val="0"/>
+        <w:jc w:val="left"/>
+        <w:rPr>
+          <w:b/>
+          <w:b/>
+          <w:bCs/>
+          <w:i/>
+          <w:i/>
+          <w:iCs/>
+          <w:sz w:val="24"/>
+          <w:szCs w:val="24"/>
+        </w:rPr>
+      </w:pPr>
+      <w:r>
+        <w:rPr/>
       </w:r>
     </w:p>
     <w:p>
@@ -2322,6 +5521,1246 @@
   <w:abstractNum w:abstractNumId="5">
     <w:lvl w:ilvl="0">
       <w:start w:val="1"/>
+      <w:numFmt w:val="decimal"/>
+      <w:lvlText w:val="%1."/>
+      <w:lvlJc w:val="left"/>
+      <w:pPr>
+        <w:tabs>
+          <w:tab w:val="num" w:pos="720"/>
+        </w:tabs>
+        <w:ind w:left="720" w:hanging="360"/>
+      </w:pPr>
+      <w:rPr/>
+    </w:lvl>
+    <w:lvl w:ilvl="1">
+      <w:start w:val="1"/>
+      <w:numFmt w:val="decimal"/>
+      <w:lvlText w:val="%2."/>
+      <w:lvlJc w:val="left"/>
+      <w:pPr>
+        <w:tabs>
+          <w:tab w:val="num" w:pos="1080"/>
+        </w:tabs>
+        <w:ind w:left="1080" w:hanging="360"/>
+      </w:pPr>
+      <w:rPr/>
+    </w:lvl>
+    <w:lvl w:ilvl="2">
+      <w:start w:val="1"/>
+      <w:numFmt w:val="decimal"/>
+      <w:lvlText w:val="%3."/>
+      <w:lvlJc w:val="left"/>
+      <w:pPr>
+        <w:tabs>
+          <w:tab w:val="num" w:pos="1440"/>
+        </w:tabs>
+        <w:ind w:left="1440" w:hanging="360"/>
+      </w:pPr>
+      <w:rPr/>
+    </w:lvl>
+    <w:lvl w:ilvl="3">
+      <w:start w:val="1"/>
+      <w:numFmt w:val="decimal"/>
+      <w:lvlText w:val="%4."/>
+      <w:lvlJc w:val="left"/>
+      <w:pPr>
+        <w:tabs>
+          <w:tab w:val="num" w:pos="1800"/>
+        </w:tabs>
+        <w:ind w:left="1800" w:hanging="360"/>
+      </w:pPr>
+      <w:rPr/>
+    </w:lvl>
+    <w:lvl w:ilvl="4">
+      <w:start w:val="1"/>
+      <w:numFmt w:val="decimal"/>
+      <w:lvlText w:val="%5."/>
+      <w:lvlJc w:val="left"/>
+      <w:pPr>
+        <w:tabs>
+          <w:tab w:val="num" w:pos="2160"/>
+        </w:tabs>
+        <w:ind w:left="2160" w:hanging="360"/>
+      </w:pPr>
+      <w:rPr/>
+    </w:lvl>
+    <w:lvl w:ilvl="5">
+      <w:start w:val="1"/>
+      <w:numFmt w:val="decimal"/>
+      <w:lvlText w:val="%6."/>
+      <w:lvlJc w:val="left"/>
+      <w:pPr>
+        <w:tabs>
+          <w:tab w:val="num" w:pos="2520"/>
+        </w:tabs>
+        <w:ind w:left="2520" w:hanging="360"/>
+      </w:pPr>
+      <w:rPr/>
+    </w:lvl>
+    <w:lvl w:ilvl="6">
+      <w:start w:val="1"/>
+      <w:numFmt w:val="decimal"/>
+      <w:lvlText w:val="%7."/>
+      <w:lvlJc w:val="left"/>
+      <w:pPr>
+        <w:tabs>
+          <w:tab w:val="num" w:pos="2880"/>
+        </w:tabs>
+        <w:ind w:left="2880" w:hanging="360"/>
+      </w:pPr>
+      <w:rPr/>
+    </w:lvl>
+    <w:lvl w:ilvl="7">
+      <w:start w:val="1"/>
+      <w:numFmt w:val="decimal"/>
+      <w:lvlText w:val="%8."/>
+      <w:lvlJc w:val="left"/>
+      <w:pPr>
+        <w:tabs>
+          <w:tab w:val="num" w:pos="3240"/>
+        </w:tabs>
+        <w:ind w:left="3240" w:hanging="360"/>
+      </w:pPr>
+      <w:rPr/>
+    </w:lvl>
+    <w:lvl w:ilvl="8">
+      <w:start w:val="1"/>
+      <w:numFmt w:val="decimal"/>
+      <w:lvlText w:val="%9."/>
+      <w:lvlJc w:val="left"/>
+      <w:pPr>
+        <w:tabs>
+          <w:tab w:val="num" w:pos="3600"/>
+        </w:tabs>
+        <w:ind w:left="3600" w:hanging="360"/>
+      </w:pPr>
+      <w:rPr/>
+    </w:lvl>
+  </w:abstractNum>
+  <w:abstractNum w:abstractNumId="6">
+    <w:lvl w:ilvl="0">
+      <w:start w:val="1"/>
+      <w:numFmt w:val="bullet"/>
+      <w:lvlText w:val=""/>
+      <w:lvlJc w:val="left"/>
+      <w:pPr>
+        <w:tabs>
+          <w:tab w:val="num" w:pos="1429"/>
+        </w:tabs>
+        <w:ind w:left="1429" w:hanging="283"/>
+      </w:pPr>
+      <w:rPr>
+        <w:rFonts w:ascii="Symbol" w:hAnsi="Symbol" w:cs="Symbol" w:hint="default"/>
+      </w:rPr>
+    </w:lvl>
+    <w:lvl w:ilvl="1">
+      <w:start w:val="1"/>
+      <w:numFmt w:val="bullet"/>
+      <w:lvlText w:val=""/>
+      <w:lvlJc w:val="left"/>
+      <w:pPr>
+        <w:tabs>
+          <w:tab w:val="num" w:pos="2138"/>
+        </w:tabs>
+        <w:ind w:left="2138" w:hanging="283"/>
+      </w:pPr>
+      <w:rPr>
+        <w:rFonts w:ascii="Symbol" w:hAnsi="Symbol" w:cs="Symbol" w:hint="default"/>
+      </w:rPr>
+    </w:lvl>
+    <w:lvl w:ilvl="2">
+      <w:start w:val="1"/>
+      <w:numFmt w:val="bullet"/>
+      <w:lvlText w:val=""/>
+      <w:lvlJc w:val="left"/>
+      <w:pPr>
+        <w:tabs>
+          <w:tab w:val="num" w:pos="2847"/>
+        </w:tabs>
+        <w:ind w:left="2847" w:hanging="283"/>
+      </w:pPr>
+      <w:rPr>
+        <w:rFonts w:ascii="Symbol" w:hAnsi="Symbol" w:cs="Symbol" w:hint="default"/>
+      </w:rPr>
+    </w:lvl>
+    <w:lvl w:ilvl="3">
+      <w:start w:val="1"/>
+      <w:numFmt w:val="bullet"/>
+      <w:lvlText w:val=""/>
+      <w:lvlJc w:val="left"/>
+      <w:pPr>
+        <w:tabs>
+          <w:tab w:val="num" w:pos="3556"/>
+        </w:tabs>
+        <w:ind w:left="3556" w:hanging="283"/>
+      </w:pPr>
+      <w:rPr>
+        <w:rFonts w:ascii="Symbol" w:hAnsi="Symbol" w:cs="Symbol" w:hint="default"/>
+      </w:rPr>
+    </w:lvl>
+    <w:lvl w:ilvl="4">
+      <w:start w:val="1"/>
+      <w:numFmt w:val="bullet"/>
+      <w:lvlText w:val=""/>
+      <w:lvlJc w:val="left"/>
+      <w:pPr>
+        <w:tabs>
+          <w:tab w:val="num" w:pos="4265"/>
+        </w:tabs>
+        <w:ind w:left="4265" w:hanging="283"/>
+      </w:pPr>
+      <w:rPr>
+        <w:rFonts w:ascii="Symbol" w:hAnsi="Symbol" w:cs="Symbol" w:hint="default"/>
+      </w:rPr>
+    </w:lvl>
+    <w:lvl w:ilvl="5">
+      <w:start w:val="1"/>
+      <w:numFmt w:val="bullet"/>
+      <w:lvlText w:val=""/>
+      <w:lvlJc w:val="left"/>
+      <w:pPr>
+        <w:tabs>
+          <w:tab w:val="num" w:pos="4974"/>
+        </w:tabs>
+        <w:ind w:left="4974" w:hanging="283"/>
+      </w:pPr>
+      <w:rPr>
+        <w:rFonts w:ascii="Symbol" w:hAnsi="Symbol" w:cs="Symbol" w:hint="default"/>
+      </w:rPr>
+    </w:lvl>
+    <w:lvl w:ilvl="6">
+      <w:start w:val="1"/>
+      <w:numFmt w:val="bullet"/>
+      <w:lvlText w:val=""/>
+      <w:lvlJc w:val="left"/>
+      <w:pPr>
+        <w:tabs>
+          <w:tab w:val="num" w:pos="5683"/>
+        </w:tabs>
+        <w:ind w:left="5683" w:hanging="283"/>
+      </w:pPr>
+      <w:rPr>
+        <w:rFonts w:ascii="Symbol" w:hAnsi="Symbol" w:cs="Symbol" w:hint="default"/>
+      </w:rPr>
+    </w:lvl>
+    <w:lvl w:ilvl="7">
+      <w:start w:val="1"/>
+      <w:numFmt w:val="bullet"/>
+      <w:lvlText w:val=""/>
+      <w:lvlJc w:val="left"/>
+      <w:pPr>
+        <w:tabs>
+          <w:tab w:val="num" w:pos="6392"/>
+        </w:tabs>
+        <w:ind w:left="6392" w:hanging="283"/>
+      </w:pPr>
+      <w:rPr>
+        <w:rFonts w:ascii="Symbol" w:hAnsi="Symbol" w:cs="Symbol" w:hint="default"/>
+      </w:rPr>
+    </w:lvl>
+    <w:lvl w:ilvl="8">
+      <w:start w:val="1"/>
+      <w:numFmt w:val="bullet"/>
+      <w:lvlText w:val=""/>
+      <w:lvlJc w:val="left"/>
+      <w:pPr>
+        <w:tabs>
+          <w:tab w:val="num" w:pos="7101"/>
+        </w:tabs>
+        <w:ind w:left="7101" w:hanging="283"/>
+      </w:pPr>
+      <w:rPr>
+        <w:rFonts w:ascii="Symbol" w:hAnsi="Symbol" w:cs="Symbol" w:hint="default"/>
+      </w:rPr>
+    </w:lvl>
+  </w:abstractNum>
+  <w:abstractNum w:abstractNumId="7">
+    <w:lvl w:ilvl="0">
+      <w:start w:val="1"/>
+      <w:numFmt w:val="decimal"/>
+      <w:lvlText w:val="%1."/>
+      <w:lvlJc w:val="left"/>
+      <w:pPr>
+        <w:tabs>
+          <w:tab w:val="num" w:pos="1429"/>
+        </w:tabs>
+        <w:ind w:left="1429" w:hanging="283"/>
+      </w:pPr>
+      <w:rPr/>
+    </w:lvl>
+    <w:lvl w:ilvl="1">
+      <w:start w:val="1"/>
+      <w:numFmt w:val="bullet"/>
+      <w:lvlText w:val=""/>
+      <w:lvlJc w:val="left"/>
+      <w:pPr>
+        <w:tabs>
+          <w:tab w:val="num" w:pos="2138"/>
+        </w:tabs>
+        <w:ind w:left="2138" w:hanging="283"/>
+      </w:pPr>
+      <w:rPr>
+        <w:rFonts w:ascii="Symbol" w:hAnsi="Symbol" w:cs="Symbol" w:hint="default"/>
+      </w:rPr>
+    </w:lvl>
+    <w:lvl w:ilvl="2">
+      <w:start w:val="1"/>
+      <w:numFmt w:val="bullet"/>
+      <w:lvlText w:val=""/>
+      <w:lvlJc w:val="left"/>
+      <w:pPr>
+        <w:tabs>
+          <w:tab w:val="num" w:pos="2847"/>
+        </w:tabs>
+        <w:ind w:left="2847" w:hanging="283"/>
+      </w:pPr>
+      <w:rPr>
+        <w:rFonts w:ascii="Symbol" w:hAnsi="Symbol" w:cs="Symbol" w:hint="default"/>
+      </w:rPr>
+    </w:lvl>
+    <w:lvl w:ilvl="3">
+      <w:start w:val="1"/>
+      <w:numFmt w:val="bullet"/>
+      <w:lvlText w:val=""/>
+      <w:lvlJc w:val="left"/>
+      <w:pPr>
+        <w:tabs>
+          <w:tab w:val="num" w:pos="3556"/>
+        </w:tabs>
+        <w:ind w:left="3556" w:hanging="283"/>
+      </w:pPr>
+      <w:rPr>
+        <w:rFonts w:ascii="Symbol" w:hAnsi="Symbol" w:cs="Symbol" w:hint="default"/>
+      </w:rPr>
+    </w:lvl>
+    <w:lvl w:ilvl="4">
+      <w:start w:val="1"/>
+      <w:numFmt w:val="bullet"/>
+      <w:lvlText w:val=""/>
+      <w:lvlJc w:val="left"/>
+      <w:pPr>
+        <w:tabs>
+          <w:tab w:val="num" w:pos="4265"/>
+        </w:tabs>
+        <w:ind w:left="4265" w:hanging="283"/>
+      </w:pPr>
+      <w:rPr>
+        <w:rFonts w:ascii="Symbol" w:hAnsi="Symbol" w:cs="Symbol" w:hint="default"/>
+      </w:rPr>
+    </w:lvl>
+    <w:lvl w:ilvl="5">
+      <w:start w:val="1"/>
+      <w:numFmt w:val="bullet"/>
+      <w:lvlText w:val=""/>
+      <w:lvlJc w:val="left"/>
+      <w:pPr>
+        <w:tabs>
+          <w:tab w:val="num" w:pos="4974"/>
+        </w:tabs>
+        <w:ind w:left="4974" w:hanging="283"/>
+      </w:pPr>
+      <w:rPr>
+        <w:rFonts w:ascii="Symbol" w:hAnsi="Symbol" w:cs="Symbol" w:hint="default"/>
+      </w:rPr>
+    </w:lvl>
+    <w:lvl w:ilvl="6">
+      <w:start w:val="1"/>
+      <w:numFmt w:val="bullet"/>
+      <w:lvlText w:val=""/>
+      <w:lvlJc w:val="left"/>
+      <w:pPr>
+        <w:tabs>
+          <w:tab w:val="num" w:pos="5683"/>
+        </w:tabs>
+        <w:ind w:left="5683" w:hanging="283"/>
+      </w:pPr>
+      <w:rPr>
+        <w:rFonts w:ascii="Symbol" w:hAnsi="Symbol" w:cs="Symbol" w:hint="default"/>
+      </w:rPr>
+    </w:lvl>
+    <w:lvl w:ilvl="7">
+      <w:start w:val="1"/>
+      <w:numFmt w:val="bullet"/>
+      <w:lvlText w:val=""/>
+      <w:lvlJc w:val="left"/>
+      <w:pPr>
+        <w:tabs>
+          <w:tab w:val="num" w:pos="6392"/>
+        </w:tabs>
+        <w:ind w:left="6392" w:hanging="283"/>
+      </w:pPr>
+      <w:rPr>
+        <w:rFonts w:ascii="Symbol" w:hAnsi="Symbol" w:cs="Symbol" w:hint="default"/>
+      </w:rPr>
+    </w:lvl>
+    <w:lvl w:ilvl="8">
+      <w:start w:val="1"/>
+      <w:numFmt w:val="bullet"/>
+      <w:lvlText w:val=""/>
+      <w:lvlJc w:val="left"/>
+      <w:pPr>
+        <w:tabs>
+          <w:tab w:val="num" w:pos="7101"/>
+        </w:tabs>
+        <w:ind w:left="7101" w:hanging="283"/>
+      </w:pPr>
+      <w:rPr>
+        <w:rFonts w:ascii="Symbol" w:hAnsi="Symbol" w:cs="Symbol" w:hint="default"/>
+      </w:rPr>
+    </w:lvl>
+  </w:abstractNum>
+  <w:abstractNum w:abstractNumId="8">
+    <w:lvl w:ilvl="0">
+      <w:start w:val="1"/>
+      <w:numFmt w:val="decimal"/>
+      <w:lvlText w:val="%1."/>
+      <w:lvlJc w:val="left"/>
+      <w:pPr>
+        <w:tabs>
+          <w:tab w:val="num" w:pos="720"/>
+        </w:tabs>
+        <w:ind w:left="720" w:hanging="360"/>
+      </w:pPr>
+      <w:rPr/>
+    </w:lvl>
+    <w:lvl w:ilvl="1">
+      <w:start w:val="1"/>
+      <w:numFmt w:val="decimal"/>
+      <w:lvlText w:val="%2."/>
+      <w:lvlJc w:val="left"/>
+      <w:pPr>
+        <w:tabs>
+          <w:tab w:val="num" w:pos="1080"/>
+        </w:tabs>
+        <w:ind w:left="1080" w:hanging="360"/>
+      </w:pPr>
+      <w:rPr/>
+    </w:lvl>
+    <w:lvl w:ilvl="2">
+      <w:start w:val="1"/>
+      <w:numFmt w:val="decimal"/>
+      <w:lvlText w:val="%3."/>
+      <w:lvlJc w:val="left"/>
+      <w:pPr>
+        <w:tabs>
+          <w:tab w:val="num" w:pos="1440"/>
+        </w:tabs>
+        <w:ind w:left="1440" w:hanging="360"/>
+      </w:pPr>
+      <w:rPr/>
+    </w:lvl>
+    <w:lvl w:ilvl="3">
+      <w:start w:val="1"/>
+      <w:numFmt w:val="decimal"/>
+      <w:lvlText w:val="%4."/>
+      <w:lvlJc w:val="left"/>
+      <w:pPr>
+        <w:tabs>
+          <w:tab w:val="num" w:pos="1800"/>
+        </w:tabs>
+        <w:ind w:left="1800" w:hanging="360"/>
+      </w:pPr>
+      <w:rPr/>
+    </w:lvl>
+    <w:lvl w:ilvl="4">
+      <w:start w:val="1"/>
+      <w:numFmt w:val="decimal"/>
+      <w:lvlText w:val="%5."/>
+      <w:lvlJc w:val="left"/>
+      <w:pPr>
+        <w:tabs>
+          <w:tab w:val="num" w:pos="2160"/>
+        </w:tabs>
+        <w:ind w:left="2160" w:hanging="360"/>
+      </w:pPr>
+      <w:rPr/>
+    </w:lvl>
+    <w:lvl w:ilvl="5">
+      <w:start w:val="1"/>
+      <w:numFmt w:val="decimal"/>
+      <w:lvlText w:val="%6."/>
+      <w:lvlJc w:val="left"/>
+      <w:pPr>
+        <w:tabs>
+          <w:tab w:val="num" w:pos="2520"/>
+        </w:tabs>
+        <w:ind w:left="2520" w:hanging="360"/>
+      </w:pPr>
+      <w:rPr/>
+    </w:lvl>
+    <w:lvl w:ilvl="6">
+      <w:start w:val="1"/>
+      <w:numFmt w:val="decimal"/>
+      <w:lvlText w:val="%7."/>
+      <w:lvlJc w:val="left"/>
+      <w:pPr>
+        <w:tabs>
+          <w:tab w:val="num" w:pos="2880"/>
+        </w:tabs>
+        <w:ind w:left="2880" w:hanging="360"/>
+      </w:pPr>
+      <w:rPr/>
+    </w:lvl>
+    <w:lvl w:ilvl="7">
+      <w:start w:val="1"/>
+      <w:numFmt w:val="decimal"/>
+      <w:lvlText w:val="%8."/>
+      <w:lvlJc w:val="left"/>
+      <w:pPr>
+        <w:tabs>
+          <w:tab w:val="num" w:pos="3240"/>
+        </w:tabs>
+        <w:ind w:left="3240" w:hanging="360"/>
+      </w:pPr>
+      <w:rPr/>
+    </w:lvl>
+    <w:lvl w:ilvl="8">
+      <w:start w:val="1"/>
+      <w:numFmt w:val="decimal"/>
+      <w:lvlText w:val="%9."/>
+      <w:lvlJc w:val="left"/>
+      <w:pPr>
+        <w:tabs>
+          <w:tab w:val="num" w:pos="3600"/>
+        </w:tabs>
+        <w:ind w:left="3600" w:hanging="360"/>
+      </w:pPr>
+      <w:rPr/>
+    </w:lvl>
+  </w:abstractNum>
+  <w:abstractNum w:abstractNumId="9">
+    <w:lvl w:ilvl="0">
+      <w:start w:val="1"/>
+      <w:numFmt w:val="decimal"/>
+      <w:lvlText w:val="%1."/>
+      <w:lvlJc w:val="left"/>
+      <w:pPr>
+        <w:tabs>
+          <w:tab w:val="num" w:pos="1429"/>
+        </w:tabs>
+        <w:ind w:left="1429" w:hanging="283"/>
+      </w:pPr>
+      <w:rPr/>
+    </w:lvl>
+    <w:lvl w:ilvl="1">
+      <w:start w:val="1"/>
+      <w:numFmt w:val="bullet"/>
+      <w:lvlText w:val=""/>
+      <w:lvlJc w:val="left"/>
+      <w:pPr>
+        <w:tabs>
+          <w:tab w:val="num" w:pos="2138"/>
+        </w:tabs>
+        <w:ind w:left="2138" w:hanging="283"/>
+      </w:pPr>
+      <w:rPr>
+        <w:rFonts w:ascii="Symbol" w:hAnsi="Symbol" w:cs="Symbol" w:hint="default"/>
+      </w:rPr>
+    </w:lvl>
+    <w:lvl w:ilvl="2">
+      <w:start w:val="1"/>
+      <w:numFmt w:val="bullet"/>
+      <w:lvlText w:val=""/>
+      <w:lvlJc w:val="left"/>
+      <w:pPr>
+        <w:tabs>
+          <w:tab w:val="num" w:pos="2847"/>
+        </w:tabs>
+        <w:ind w:left="2847" w:hanging="283"/>
+      </w:pPr>
+      <w:rPr>
+        <w:rFonts w:ascii="Symbol" w:hAnsi="Symbol" w:cs="Symbol" w:hint="default"/>
+      </w:rPr>
+    </w:lvl>
+    <w:lvl w:ilvl="3">
+      <w:start w:val="1"/>
+      <w:numFmt w:val="bullet"/>
+      <w:lvlText w:val=""/>
+      <w:lvlJc w:val="left"/>
+      <w:pPr>
+        <w:tabs>
+          <w:tab w:val="num" w:pos="3556"/>
+        </w:tabs>
+        <w:ind w:left="3556" w:hanging="283"/>
+      </w:pPr>
+      <w:rPr>
+        <w:rFonts w:ascii="Symbol" w:hAnsi="Symbol" w:cs="Symbol" w:hint="default"/>
+      </w:rPr>
+    </w:lvl>
+    <w:lvl w:ilvl="4">
+      <w:start w:val="1"/>
+      <w:numFmt w:val="bullet"/>
+      <w:lvlText w:val=""/>
+      <w:lvlJc w:val="left"/>
+      <w:pPr>
+        <w:tabs>
+          <w:tab w:val="num" w:pos="4265"/>
+        </w:tabs>
+        <w:ind w:left="4265" w:hanging="283"/>
+      </w:pPr>
+      <w:rPr>
+        <w:rFonts w:ascii="Symbol" w:hAnsi="Symbol" w:cs="Symbol" w:hint="default"/>
+      </w:rPr>
+    </w:lvl>
+    <w:lvl w:ilvl="5">
+      <w:start w:val="1"/>
+      <w:numFmt w:val="bullet"/>
+      <w:lvlText w:val=""/>
+      <w:lvlJc w:val="left"/>
+      <w:pPr>
+        <w:tabs>
+          <w:tab w:val="num" w:pos="4974"/>
+        </w:tabs>
+        <w:ind w:left="4974" w:hanging="283"/>
+      </w:pPr>
+      <w:rPr>
+        <w:rFonts w:ascii="Symbol" w:hAnsi="Symbol" w:cs="Symbol" w:hint="default"/>
+      </w:rPr>
+    </w:lvl>
+    <w:lvl w:ilvl="6">
+      <w:start w:val="1"/>
+      <w:numFmt w:val="bullet"/>
+      <w:lvlText w:val=""/>
+      <w:lvlJc w:val="left"/>
+      <w:pPr>
+        <w:tabs>
+          <w:tab w:val="num" w:pos="5683"/>
+        </w:tabs>
+        <w:ind w:left="5683" w:hanging="283"/>
+      </w:pPr>
+      <w:rPr>
+        <w:rFonts w:ascii="Symbol" w:hAnsi="Symbol" w:cs="Symbol" w:hint="default"/>
+      </w:rPr>
+    </w:lvl>
+    <w:lvl w:ilvl="7">
+      <w:start w:val="1"/>
+      <w:numFmt w:val="bullet"/>
+      <w:lvlText w:val=""/>
+      <w:lvlJc w:val="left"/>
+      <w:pPr>
+        <w:tabs>
+          <w:tab w:val="num" w:pos="6392"/>
+        </w:tabs>
+        <w:ind w:left="6392" w:hanging="283"/>
+      </w:pPr>
+      <w:rPr>
+        <w:rFonts w:ascii="Symbol" w:hAnsi="Symbol" w:cs="Symbol" w:hint="default"/>
+      </w:rPr>
+    </w:lvl>
+    <w:lvl w:ilvl="8">
+      <w:start w:val="1"/>
+      <w:numFmt w:val="bullet"/>
+      <w:lvlText w:val=""/>
+      <w:lvlJc w:val="left"/>
+      <w:pPr>
+        <w:tabs>
+          <w:tab w:val="num" w:pos="7101"/>
+        </w:tabs>
+        <w:ind w:left="7101" w:hanging="283"/>
+      </w:pPr>
+      <w:rPr>
+        <w:rFonts w:ascii="Symbol" w:hAnsi="Symbol" w:cs="Symbol" w:hint="default"/>
+      </w:rPr>
+    </w:lvl>
+  </w:abstractNum>
+  <w:abstractNum w:abstractNumId="10">
+    <w:lvl w:ilvl="0">
+      <w:start w:val="1"/>
+      <w:numFmt w:val="decimal"/>
+      <w:lvlText w:val="%1."/>
+      <w:lvlJc w:val="left"/>
+      <w:pPr>
+        <w:tabs>
+          <w:tab w:val="num" w:pos="1069"/>
+        </w:tabs>
+        <w:ind w:left="1069" w:hanging="283"/>
+      </w:pPr>
+      <w:rPr/>
+    </w:lvl>
+    <w:lvl w:ilvl="1">
+      <w:start w:val="1"/>
+      <w:numFmt w:val="decimal"/>
+      <w:lvlText w:val="%2."/>
+      <w:lvlJc w:val="left"/>
+      <w:pPr>
+        <w:tabs>
+          <w:tab w:val="num" w:pos="1778"/>
+        </w:tabs>
+        <w:ind w:left="1778" w:hanging="283"/>
+      </w:pPr>
+      <w:rPr/>
+    </w:lvl>
+    <w:lvl w:ilvl="2">
+      <w:start w:val="1"/>
+      <w:numFmt w:val="decimal"/>
+      <w:lvlText w:val="%3."/>
+      <w:lvlJc w:val="left"/>
+      <w:pPr>
+        <w:tabs>
+          <w:tab w:val="num" w:pos="2487"/>
+        </w:tabs>
+        <w:ind w:left="2487" w:hanging="283"/>
+      </w:pPr>
+      <w:rPr/>
+    </w:lvl>
+    <w:lvl w:ilvl="3">
+      <w:start w:val="1"/>
+      <w:numFmt w:val="decimal"/>
+      <w:lvlText w:val="%4."/>
+      <w:lvlJc w:val="left"/>
+      <w:pPr>
+        <w:tabs>
+          <w:tab w:val="num" w:pos="3196"/>
+        </w:tabs>
+        <w:ind w:left="3196" w:hanging="283"/>
+      </w:pPr>
+      <w:rPr/>
+    </w:lvl>
+    <w:lvl w:ilvl="4">
+      <w:start w:val="1"/>
+      <w:numFmt w:val="decimal"/>
+      <w:lvlText w:val="%5."/>
+      <w:lvlJc w:val="left"/>
+      <w:pPr>
+        <w:tabs>
+          <w:tab w:val="num" w:pos="3905"/>
+        </w:tabs>
+        <w:ind w:left="3905" w:hanging="283"/>
+      </w:pPr>
+      <w:rPr/>
+    </w:lvl>
+    <w:lvl w:ilvl="5">
+      <w:start w:val="1"/>
+      <w:numFmt w:val="decimal"/>
+      <w:lvlText w:val="%6."/>
+      <w:lvlJc w:val="left"/>
+      <w:pPr>
+        <w:tabs>
+          <w:tab w:val="num" w:pos="4614"/>
+        </w:tabs>
+        <w:ind w:left="4614" w:hanging="283"/>
+      </w:pPr>
+      <w:rPr/>
+    </w:lvl>
+    <w:lvl w:ilvl="6">
+      <w:start w:val="1"/>
+      <w:numFmt w:val="decimal"/>
+      <w:lvlText w:val="%7."/>
+      <w:lvlJc w:val="left"/>
+      <w:pPr>
+        <w:tabs>
+          <w:tab w:val="num" w:pos="5323"/>
+        </w:tabs>
+        <w:ind w:left="5323" w:hanging="283"/>
+      </w:pPr>
+      <w:rPr/>
+    </w:lvl>
+    <w:lvl w:ilvl="7">
+      <w:start w:val="1"/>
+      <w:numFmt w:val="decimal"/>
+      <w:lvlText w:val="%8."/>
+      <w:lvlJc w:val="left"/>
+      <w:pPr>
+        <w:tabs>
+          <w:tab w:val="num" w:pos="6032"/>
+        </w:tabs>
+        <w:ind w:left="6032" w:hanging="283"/>
+      </w:pPr>
+      <w:rPr/>
+    </w:lvl>
+    <w:lvl w:ilvl="8">
+      <w:start w:val="1"/>
+      <w:numFmt w:val="decimal"/>
+      <w:lvlText w:val="%9."/>
+      <w:lvlJc w:val="left"/>
+      <w:pPr>
+        <w:tabs>
+          <w:tab w:val="num" w:pos="6741"/>
+        </w:tabs>
+        <w:ind w:left="6741" w:hanging="283"/>
+      </w:pPr>
+      <w:rPr/>
+    </w:lvl>
+  </w:abstractNum>
+  <w:abstractNum w:abstractNumId="11">
+    <w:lvl w:ilvl="0">
+      <w:start w:val="1"/>
+      <w:numFmt w:val="decimal"/>
+      <w:lvlText w:val="%1."/>
+      <w:lvlJc w:val="left"/>
+      <w:pPr>
+        <w:tabs>
+          <w:tab w:val="num" w:pos="720"/>
+        </w:tabs>
+        <w:ind w:left="720" w:hanging="360"/>
+      </w:pPr>
+      <w:rPr/>
+    </w:lvl>
+    <w:lvl w:ilvl="1">
+      <w:start w:val="1"/>
+      <w:numFmt w:val="decimal"/>
+      <w:lvlText w:val="%2."/>
+      <w:lvlJc w:val="left"/>
+      <w:pPr>
+        <w:tabs>
+          <w:tab w:val="num" w:pos="1080"/>
+        </w:tabs>
+        <w:ind w:left="1080" w:hanging="360"/>
+      </w:pPr>
+      <w:rPr/>
+    </w:lvl>
+    <w:lvl w:ilvl="2">
+      <w:start w:val="1"/>
+      <w:numFmt w:val="decimal"/>
+      <w:lvlText w:val="%3."/>
+      <w:lvlJc w:val="left"/>
+      <w:pPr>
+        <w:tabs>
+          <w:tab w:val="num" w:pos="1440"/>
+        </w:tabs>
+        <w:ind w:left="1440" w:hanging="360"/>
+      </w:pPr>
+      <w:rPr/>
+    </w:lvl>
+    <w:lvl w:ilvl="3">
+      <w:start w:val="1"/>
+      <w:numFmt w:val="decimal"/>
+      <w:lvlText w:val="%4."/>
+      <w:lvlJc w:val="left"/>
+      <w:pPr>
+        <w:tabs>
+          <w:tab w:val="num" w:pos="1800"/>
+        </w:tabs>
+        <w:ind w:left="1800" w:hanging="360"/>
+      </w:pPr>
+      <w:rPr/>
+    </w:lvl>
+    <w:lvl w:ilvl="4">
+      <w:start w:val="1"/>
+      <w:numFmt w:val="decimal"/>
+      <w:lvlText w:val="%5."/>
+      <w:lvlJc w:val="left"/>
+      <w:pPr>
+        <w:tabs>
+          <w:tab w:val="num" w:pos="2160"/>
+        </w:tabs>
+        <w:ind w:left="2160" w:hanging="360"/>
+      </w:pPr>
+      <w:rPr/>
+    </w:lvl>
+    <w:lvl w:ilvl="5">
+      <w:start w:val="1"/>
+      <w:numFmt w:val="decimal"/>
+      <w:lvlText w:val="%6."/>
+      <w:lvlJc w:val="left"/>
+      <w:pPr>
+        <w:tabs>
+          <w:tab w:val="num" w:pos="2520"/>
+        </w:tabs>
+        <w:ind w:left="2520" w:hanging="360"/>
+      </w:pPr>
+      <w:rPr/>
+    </w:lvl>
+    <w:lvl w:ilvl="6">
+      <w:start w:val="1"/>
+      <w:numFmt w:val="decimal"/>
+      <w:lvlText w:val="%7."/>
+      <w:lvlJc w:val="left"/>
+      <w:pPr>
+        <w:tabs>
+          <w:tab w:val="num" w:pos="2880"/>
+        </w:tabs>
+        <w:ind w:left="2880" w:hanging="360"/>
+      </w:pPr>
+      <w:rPr/>
+    </w:lvl>
+    <w:lvl w:ilvl="7">
+      <w:start w:val="1"/>
+      <w:numFmt w:val="decimal"/>
+      <w:lvlText w:val="%8."/>
+      <w:lvlJc w:val="left"/>
+      <w:pPr>
+        <w:tabs>
+          <w:tab w:val="num" w:pos="3240"/>
+        </w:tabs>
+        <w:ind w:left="3240" w:hanging="360"/>
+      </w:pPr>
+      <w:rPr/>
+    </w:lvl>
+    <w:lvl w:ilvl="8">
+      <w:start w:val="1"/>
+      <w:numFmt w:val="decimal"/>
+      <w:lvlText w:val="%9."/>
+      <w:lvlJc w:val="left"/>
+      <w:pPr>
+        <w:tabs>
+          <w:tab w:val="num" w:pos="3600"/>
+        </w:tabs>
+        <w:ind w:left="3600" w:hanging="360"/>
+      </w:pPr>
+      <w:rPr/>
+    </w:lvl>
+  </w:abstractNum>
+  <w:abstractNum w:abstractNumId="12">
+    <w:lvl w:ilvl="0">
+      <w:start w:val="1"/>
+      <w:numFmt w:val="decimal"/>
+      <w:lvlText w:val="%1."/>
+      <w:lvlJc w:val="left"/>
+      <w:pPr>
+        <w:tabs>
+          <w:tab w:val="num" w:pos="2138"/>
+        </w:tabs>
+        <w:ind w:left="2138" w:hanging="360"/>
+      </w:pPr>
+      <w:rPr/>
+    </w:lvl>
+    <w:lvl w:ilvl="1">
+      <w:start w:val="1"/>
+      <w:numFmt w:val="decimal"/>
+      <w:lvlText w:val="%2."/>
+      <w:lvlJc w:val="left"/>
+      <w:pPr>
+        <w:tabs>
+          <w:tab w:val="num" w:pos="2498"/>
+        </w:tabs>
+        <w:ind w:left="2498" w:hanging="360"/>
+      </w:pPr>
+      <w:rPr/>
+    </w:lvl>
+    <w:lvl w:ilvl="2">
+      <w:start w:val="1"/>
+      <w:numFmt w:val="decimal"/>
+      <w:lvlText w:val="%3."/>
+      <w:lvlJc w:val="left"/>
+      <w:pPr>
+        <w:tabs>
+          <w:tab w:val="num" w:pos="2858"/>
+        </w:tabs>
+        <w:ind w:left="2858" w:hanging="360"/>
+      </w:pPr>
+      <w:rPr/>
+    </w:lvl>
+    <w:lvl w:ilvl="3">
+      <w:start w:val="1"/>
+      <w:numFmt w:val="decimal"/>
+      <w:lvlText w:val="%4."/>
+      <w:lvlJc w:val="left"/>
+      <w:pPr>
+        <w:tabs>
+          <w:tab w:val="num" w:pos="3218"/>
+        </w:tabs>
+        <w:ind w:left="3218" w:hanging="360"/>
+      </w:pPr>
+      <w:rPr/>
+    </w:lvl>
+    <w:lvl w:ilvl="4">
+      <w:start w:val="1"/>
+      <w:numFmt w:val="decimal"/>
+      <w:lvlText w:val="%5."/>
+      <w:lvlJc w:val="left"/>
+      <w:pPr>
+        <w:tabs>
+          <w:tab w:val="num" w:pos="3578"/>
+        </w:tabs>
+        <w:ind w:left="3578" w:hanging="360"/>
+      </w:pPr>
+      <w:rPr/>
+    </w:lvl>
+    <w:lvl w:ilvl="5">
+      <w:start w:val="1"/>
+      <w:numFmt w:val="decimal"/>
+      <w:lvlText w:val="%6."/>
+      <w:lvlJc w:val="left"/>
+      <w:pPr>
+        <w:tabs>
+          <w:tab w:val="num" w:pos="3938"/>
+        </w:tabs>
+        <w:ind w:left="3938" w:hanging="360"/>
+      </w:pPr>
+      <w:rPr/>
+    </w:lvl>
+    <w:lvl w:ilvl="6">
+      <w:start w:val="1"/>
+      <w:numFmt w:val="decimal"/>
+      <w:lvlText w:val="%7."/>
+      <w:lvlJc w:val="left"/>
+      <w:pPr>
+        <w:tabs>
+          <w:tab w:val="num" w:pos="4298"/>
+        </w:tabs>
+        <w:ind w:left="4298" w:hanging="360"/>
+      </w:pPr>
+      <w:rPr/>
+    </w:lvl>
+    <w:lvl w:ilvl="7">
+      <w:start w:val="1"/>
+      <w:numFmt w:val="decimal"/>
+      <w:lvlText w:val="%8."/>
+      <w:lvlJc w:val="left"/>
+      <w:pPr>
+        <w:tabs>
+          <w:tab w:val="num" w:pos="4658"/>
+        </w:tabs>
+        <w:ind w:left="4658" w:hanging="360"/>
+      </w:pPr>
+      <w:rPr/>
+    </w:lvl>
+    <w:lvl w:ilvl="8">
+      <w:start w:val="1"/>
+      <w:numFmt w:val="decimal"/>
+      <w:lvlText w:val="%9."/>
+      <w:lvlJc w:val="left"/>
+      <w:pPr>
+        <w:tabs>
+          <w:tab w:val="num" w:pos="5018"/>
+        </w:tabs>
+        <w:ind w:left="5018" w:hanging="360"/>
+      </w:pPr>
+      <w:rPr/>
+    </w:lvl>
+  </w:abstractNum>
+  <w:abstractNum w:abstractNumId="13">
+    <w:lvl w:ilvl="0">
+      <w:start w:val="1"/>
+      <w:numFmt w:val="decimal"/>
+      <w:lvlText w:val="%1."/>
+      <w:lvlJc w:val="left"/>
+      <w:pPr>
+        <w:tabs>
+          <w:tab w:val="num" w:pos="2138"/>
+        </w:tabs>
+        <w:ind w:left="2138" w:hanging="360"/>
+      </w:pPr>
+      <w:rPr/>
+    </w:lvl>
+    <w:lvl w:ilvl="1">
+      <w:start w:val="1"/>
+      <w:numFmt w:val="decimal"/>
+      <w:lvlText w:val="%2."/>
+      <w:lvlJc w:val="left"/>
+      <w:pPr>
+        <w:tabs>
+          <w:tab w:val="num" w:pos="2498"/>
+        </w:tabs>
+        <w:ind w:left="2498" w:hanging="360"/>
+      </w:pPr>
+      <w:rPr/>
+    </w:lvl>
+    <w:lvl w:ilvl="2">
+      <w:start w:val="1"/>
+      <w:numFmt w:val="decimal"/>
+      <w:lvlText w:val="%3."/>
+      <w:lvlJc w:val="left"/>
+      <w:pPr>
+        <w:tabs>
+          <w:tab w:val="num" w:pos="2858"/>
+        </w:tabs>
+        <w:ind w:left="2858" w:hanging="360"/>
+      </w:pPr>
+      <w:rPr/>
+    </w:lvl>
+    <w:lvl w:ilvl="3">
+      <w:start w:val="1"/>
+      <w:numFmt w:val="decimal"/>
+      <w:lvlText w:val="%4."/>
+      <w:lvlJc w:val="left"/>
+      <w:pPr>
+        <w:tabs>
+          <w:tab w:val="num" w:pos="3218"/>
+        </w:tabs>
+        <w:ind w:left="3218" w:hanging="360"/>
+      </w:pPr>
+      <w:rPr/>
+    </w:lvl>
+    <w:lvl w:ilvl="4">
+      <w:start w:val="1"/>
+      <w:numFmt w:val="decimal"/>
+      <w:lvlText w:val="%5."/>
+      <w:lvlJc w:val="left"/>
+      <w:pPr>
+        <w:tabs>
+          <w:tab w:val="num" w:pos="3578"/>
+        </w:tabs>
+        <w:ind w:left="3578" w:hanging="360"/>
+      </w:pPr>
+      <w:rPr/>
+    </w:lvl>
+    <w:lvl w:ilvl="5">
+      <w:start w:val="1"/>
+      <w:numFmt w:val="decimal"/>
+      <w:lvlText w:val="%6."/>
+      <w:lvlJc w:val="left"/>
+      <w:pPr>
+        <w:tabs>
+          <w:tab w:val="num" w:pos="3938"/>
+        </w:tabs>
+        <w:ind w:left="3938" w:hanging="360"/>
+      </w:pPr>
+      <w:rPr/>
+    </w:lvl>
+    <w:lvl w:ilvl="6">
+      <w:start w:val="1"/>
+      <w:numFmt w:val="decimal"/>
+      <w:lvlText w:val="%7."/>
+      <w:lvlJc w:val="left"/>
+      <w:pPr>
+        <w:tabs>
+          <w:tab w:val="num" w:pos="4298"/>
+        </w:tabs>
+        <w:ind w:left="4298" w:hanging="360"/>
+      </w:pPr>
+      <w:rPr/>
+    </w:lvl>
+    <w:lvl w:ilvl="7">
+      <w:start w:val="1"/>
+      <w:numFmt w:val="decimal"/>
+      <w:lvlText w:val="%8."/>
+      <w:lvlJc w:val="left"/>
+      <w:pPr>
+        <w:tabs>
+          <w:tab w:val="num" w:pos="4658"/>
+        </w:tabs>
+        <w:ind w:left="4658" w:hanging="360"/>
+      </w:pPr>
+      <w:rPr/>
+    </w:lvl>
+    <w:lvl w:ilvl="8">
+      <w:start w:val="1"/>
+      <w:numFmt w:val="decimal"/>
+      <w:lvlText w:val="%9."/>
+      <w:lvlJc w:val="left"/>
+      <w:pPr>
+        <w:tabs>
+          <w:tab w:val="num" w:pos="5018"/>
+        </w:tabs>
+        <w:ind w:left="5018" w:hanging="360"/>
+      </w:pPr>
+      <w:rPr/>
+    </w:lvl>
+  </w:abstractNum>
+  <w:abstractNum w:abstractNumId="14">
+    <w:lvl w:ilvl="0">
+      <w:start w:val="1"/>
+      <w:numFmt w:val="decimal"/>
+      <w:lvlText w:val="%1."/>
+      <w:lvlJc w:val="left"/>
+      <w:pPr>
+        <w:tabs>
+          <w:tab w:val="num" w:pos="1429"/>
+        </w:tabs>
+        <w:ind w:left="1429" w:hanging="283"/>
+      </w:pPr>
+      <w:rPr/>
+    </w:lvl>
+    <w:lvl w:ilvl="1">
+      <w:start w:val="1"/>
+      <w:numFmt w:val="decimal"/>
+      <w:lvlText w:val="%2."/>
+      <w:lvlJc w:val="left"/>
+      <w:pPr>
+        <w:tabs>
+          <w:tab w:val="num" w:pos="2138"/>
+        </w:tabs>
+        <w:ind w:left="2138" w:hanging="283"/>
+      </w:pPr>
+      <w:rPr/>
+    </w:lvl>
+    <w:lvl w:ilvl="2">
+      <w:start w:val="1"/>
+      <w:numFmt w:val="decimal"/>
+      <w:lvlText w:val="%3."/>
+      <w:lvlJc w:val="left"/>
+      <w:pPr>
+        <w:tabs>
+          <w:tab w:val="num" w:pos="2847"/>
+        </w:tabs>
+        <w:ind w:left="2847" w:hanging="283"/>
+      </w:pPr>
+      <w:rPr/>
+    </w:lvl>
+    <w:lvl w:ilvl="3">
+      <w:start w:val="1"/>
+      <w:numFmt w:val="decimal"/>
+      <w:lvlText w:val="%4."/>
+      <w:lvlJc w:val="left"/>
+      <w:pPr>
+        <w:tabs>
+          <w:tab w:val="num" w:pos="3556"/>
+        </w:tabs>
+        <w:ind w:left="3556" w:hanging="283"/>
+      </w:pPr>
+      <w:rPr/>
+    </w:lvl>
+    <w:lvl w:ilvl="4">
+      <w:start w:val="1"/>
+      <w:numFmt w:val="decimal"/>
+      <w:lvlText w:val="%5."/>
+      <w:lvlJc w:val="left"/>
+      <w:pPr>
+        <w:tabs>
+          <w:tab w:val="num" w:pos="4265"/>
+        </w:tabs>
+        <w:ind w:left="4265" w:hanging="283"/>
+      </w:pPr>
+      <w:rPr/>
+    </w:lvl>
+    <w:lvl w:ilvl="5">
+      <w:start w:val="1"/>
+      <w:numFmt w:val="decimal"/>
+      <w:lvlText w:val="%6."/>
+      <w:lvlJc w:val="left"/>
+      <w:pPr>
+        <w:tabs>
+          <w:tab w:val="num" w:pos="4974"/>
+        </w:tabs>
+        <w:ind w:left="4974" w:hanging="283"/>
+      </w:pPr>
+      <w:rPr/>
+    </w:lvl>
+    <w:lvl w:ilvl="6">
+      <w:start w:val="1"/>
+      <w:numFmt w:val="decimal"/>
+      <w:lvlText w:val="%7."/>
+      <w:lvlJc w:val="left"/>
+      <w:pPr>
+        <w:tabs>
+          <w:tab w:val="num" w:pos="5683"/>
+        </w:tabs>
+        <w:ind w:left="5683" w:hanging="283"/>
+      </w:pPr>
+      <w:rPr/>
+    </w:lvl>
+    <w:lvl w:ilvl="7">
+      <w:start w:val="1"/>
+      <w:numFmt w:val="decimal"/>
+      <w:lvlText w:val="%8."/>
+      <w:lvlJc w:val="left"/>
+      <w:pPr>
+        <w:tabs>
+          <w:tab w:val="num" w:pos="6392"/>
+        </w:tabs>
+        <w:ind w:left="6392" w:hanging="283"/>
+      </w:pPr>
+      <w:rPr/>
+    </w:lvl>
+    <w:lvl w:ilvl="8">
+      <w:start w:val="1"/>
+      <w:numFmt w:val="decimal"/>
+      <w:lvlText w:val="%9."/>
+      <w:lvlJc w:val="left"/>
+      <w:pPr>
+        <w:tabs>
+          <w:tab w:val="num" w:pos="7101"/>
+        </w:tabs>
+        <w:ind w:left="7101" w:hanging="283"/>
+      </w:pPr>
+      <w:rPr/>
+    </w:lvl>
+  </w:abstractNum>
+  <w:abstractNum w:abstractNumId="15">
+    <w:lvl w:ilvl="0">
+      <w:start w:val="1"/>
       <w:numFmt w:val="none"/>
       <w:suff w:val="nothing"/>
       <w:lvlText w:val=""/>
@@ -2452,6 +6891,36 @@
   </w:num>
   <w:num w:numId="5">
     <w:abstractNumId w:val="5"/>
+  </w:num>
+  <w:num w:numId="6">
+    <w:abstractNumId w:val="6"/>
+  </w:num>
+  <w:num w:numId="7">
+    <w:abstractNumId w:val="7"/>
+  </w:num>
+  <w:num w:numId="8">
+    <w:abstractNumId w:val="8"/>
+  </w:num>
+  <w:num w:numId="9">
+    <w:abstractNumId w:val="9"/>
+  </w:num>
+  <w:num w:numId="10">
+    <w:abstractNumId w:val="10"/>
+  </w:num>
+  <w:num w:numId="11">
+    <w:abstractNumId w:val="11"/>
+  </w:num>
+  <w:num w:numId="12">
+    <w:abstractNumId w:val="12"/>
+  </w:num>
+  <w:num w:numId="13">
+    <w:abstractNumId w:val="13"/>
+  </w:num>
+  <w:num w:numId="14">
+    <w:abstractNumId w:val="14"/>
+  </w:num>
+  <w:num w:numId="15">
+    <w:abstractNumId w:val="15"/>
   </w:num>
 </w:numbering>
 </file>

</xml_diff>